<commit_message>
finished problems A-C on ML homework 2
</commit_message>
<xml_diff>
--- a/Homework 2.docx
+++ b/Homework 2.docx
@@ -20,7 +20,15 @@
     <w:p/>
     <w:p>
       <w:r>
-        <w:t>A: Rademacher Complexity</w:t>
+        <w:t xml:space="preserve">A: </w:t>
+      </w:r>
+      <w:proofErr w:type="spellStart"/>
+      <w:r>
+        <w:t>Rademacher</w:t>
+      </w:r>
+      <w:proofErr w:type="spellEnd"/>
+      <w:r>
+        <w:t xml:space="preserve"> Complexity</w:t>
       </w:r>
     </w:p>
     <w:p>
@@ -30,7 +38,31 @@
     </w:p>
     <w:p>
       <w:r>
-        <w:t>First, note that if there is only one hypothesis in H, then we can remove the sup{} operator, since sup{const} = const. Then we are starting with the following equation for the Rademacher Complexity:</w:t>
+        <w:t xml:space="preserve">First, note that if there is only one hypothesis in H, then we can remove the </w:t>
+      </w:r>
+      <w:proofErr w:type="gramStart"/>
+      <w:r>
+        <w:t>sup{</w:t>
+      </w:r>
+      <w:proofErr w:type="gramEnd"/>
+      <w:r>
+        <w:t>} operator, since sup{</w:t>
+      </w:r>
+      <w:proofErr w:type="spellStart"/>
+      <w:r>
+        <w:t>const</w:t>
+      </w:r>
+      <w:proofErr w:type="spellEnd"/>
+      <w:r>
+        <w:t xml:space="preserve">} = const. Then we are starting with the following equation for the </w:t>
+      </w:r>
+      <w:proofErr w:type="spellStart"/>
+      <w:r>
+        <w:t>Rademacher</w:t>
+      </w:r>
+      <w:proofErr w:type="spellEnd"/>
+      <w:r>
+        <w:t xml:space="preserve"> Complexity:</w:t>
       </w:r>
     </w:p>
     <w:p/>
@@ -507,7 +539,23 @@
         <w:rPr>
           <w:rFonts w:eastAsiaTheme="minorEastAsia"/>
         </w:rPr>
-        <w:t xml:space="preserve"> is a convex function, we can apply Jensens inequality to write</w:t>
+        <w:t xml:space="preserve"> is a convex function, we can apply </w:t>
+      </w:r>
+      <w:proofErr w:type="spellStart"/>
+      <w:proofErr w:type="gramStart"/>
+      <w:r>
+        <w:rPr>
+          <w:rFonts w:eastAsiaTheme="minorEastAsia"/>
+        </w:rPr>
+        <w:t>Jensens</w:t>
+      </w:r>
+      <w:proofErr w:type="spellEnd"/>
+      <w:proofErr w:type="gramEnd"/>
+      <w:r>
+        <w:rPr>
+          <w:rFonts w:eastAsiaTheme="minorEastAsia"/>
+        </w:rPr>
+        <w:t xml:space="preserve"> inequality to write</w:t>
       </w:r>
     </w:p>
     <w:p>
@@ -1398,7 +1446,21 @@
         <w:rPr>
           <w:rFonts w:eastAsiaTheme="minorEastAsia"/>
         </w:rPr>
-        <w:t xml:space="preserve"> are Rademacher variables, all </w:t>
+        <w:t xml:space="preserve"> are </w:t>
+      </w:r>
+      <w:proofErr w:type="spellStart"/>
+      <w:r>
+        <w:rPr>
+          <w:rFonts w:eastAsiaTheme="minorEastAsia"/>
+        </w:rPr>
+        <w:t>Rademacher</w:t>
+      </w:r>
+      <w:proofErr w:type="spellEnd"/>
+      <w:r>
+        <w:rPr>
+          <w:rFonts w:eastAsiaTheme="minorEastAsia"/>
+        </w:rPr>
+        <w:t xml:space="preserve"> variables, all </w:t>
       </w:r>
       <m:oMath>
         <m:sSub>
@@ -1464,8 +1526,16 @@
         <w:rPr>
           <w:rFonts w:eastAsiaTheme="minorEastAsia"/>
         </w:rPr>
-        <w:t xml:space="preserve">independent of </w:t>
-      </w:r>
+        <w:t xml:space="preserve">independent </w:t>
+      </w:r>
+      <w:proofErr w:type="gramStart"/>
+      <w:r>
+        <w:rPr>
+          <w:rFonts w:eastAsiaTheme="minorEastAsia"/>
+        </w:rPr>
+        <w:t xml:space="preserve">of </w:t>
+      </w:r>
+      <w:proofErr w:type="gramEnd"/>
       <m:oMath>
         <m:r>
           <w:rPr>
@@ -1522,8 +1592,16 @@
         <w:rPr>
           <w:rFonts w:eastAsiaTheme="minorEastAsia"/>
         </w:rPr>
-        <w:t xml:space="preserve">. Therefore </w:t>
-      </w:r>
+        <w:t xml:space="preserve">. </w:t>
+      </w:r>
+      <w:proofErr w:type="gramStart"/>
+      <w:r>
+        <w:rPr>
+          <w:rFonts w:eastAsiaTheme="minorEastAsia"/>
+        </w:rPr>
+        <w:t xml:space="preserve">Therefore </w:t>
+      </w:r>
+      <w:proofErr w:type="gramEnd"/>
       <m:oMath>
         <m:r>
           <w:rPr>
@@ -1892,12 +1970,14 @@
         </w:rPr>
         <w:t xml:space="preserve">. </w:t>
       </w:r>
+      <w:proofErr w:type="gramStart"/>
       <w:r>
         <w:rPr>
           <w:rFonts w:eastAsiaTheme="minorEastAsia"/>
         </w:rPr>
         <w:t xml:space="preserve">Since </w:t>
       </w:r>
+      <w:proofErr w:type="gramEnd"/>
       <m:oMath>
         <m:r>
           <w:rPr>
@@ -3089,7 +3169,21 @@
         <w:rPr>
           <w:rFonts w:eastAsiaTheme="minorEastAsia"/>
         </w:rPr>
-        <w:t xml:space="preserve">First, we will derive an expression for the empirical Rademacher complexity, </w:t>
+        <w:t xml:space="preserve">First, we will derive an expression for the empirical </w:t>
+      </w:r>
+      <w:proofErr w:type="spellStart"/>
+      <w:r>
+        <w:rPr>
+          <w:rFonts w:eastAsiaTheme="minorEastAsia"/>
+        </w:rPr>
+        <w:t>Rademacher</w:t>
+      </w:r>
+      <w:proofErr w:type="spellEnd"/>
+      <w:r>
+        <w:rPr>
+          <w:rFonts w:eastAsiaTheme="minorEastAsia"/>
+        </w:rPr>
+        <w:t xml:space="preserve"> complexity, </w:t>
       </w:r>
       <m:oMath>
         <m:sSub>
@@ -3642,8 +3736,16 @@
         <w:rPr>
           <w:rFonts w:eastAsiaTheme="minorEastAsia"/>
         </w:rPr>
-        <w:t xml:space="preserve">Note that we have used the identity </w:t>
-      </w:r>
+        <w:t xml:space="preserve">Note that we have used the </w:t>
+      </w:r>
+      <w:proofErr w:type="gramStart"/>
+      <w:r>
+        <w:rPr>
+          <w:rFonts w:eastAsiaTheme="minorEastAsia"/>
+        </w:rPr>
+        <w:t xml:space="preserve">identity </w:t>
+      </w:r>
+      <w:proofErr w:type="gramEnd"/>
       <m:oMath>
         <m:r>
           <w:rPr>
@@ -3724,8 +3826,16 @@
         <w:rPr>
           <w:rFonts w:eastAsiaTheme="minorEastAsia"/>
         </w:rPr>
-        <w:t xml:space="preserve">is the same as the distribution of </w:t>
-      </w:r>
+        <w:t xml:space="preserve">is the same as the distribution </w:t>
+      </w:r>
+      <w:proofErr w:type="gramStart"/>
+      <w:r>
+        <w:rPr>
+          <w:rFonts w:eastAsiaTheme="minorEastAsia"/>
+        </w:rPr>
+        <w:t xml:space="preserve">of </w:t>
+      </w:r>
+      <w:proofErr w:type="gramEnd"/>
       <m:oMath>
         <m:r>
           <m:rPr>
@@ -7204,7 +7314,35 @@
         <w:rPr>
           <w:rFonts w:eastAsiaTheme="minorEastAsia"/>
         </w:rPr>
-        <w:t>Where I have used the results from the first two proofs above. Now, the absolute value function is lipschitz-continuous with a best lipschitz constant of 1. Therefore, according to the contraction lemma, we have</w:t>
+        <w:t xml:space="preserve">Where I have used the results from the first two proofs above. Now, the absolute value function is </w:t>
+      </w:r>
+      <w:proofErr w:type="spellStart"/>
+      <w:r>
+        <w:rPr>
+          <w:rFonts w:eastAsiaTheme="minorEastAsia"/>
+        </w:rPr>
+        <w:t>lipschitz</w:t>
+      </w:r>
+      <w:proofErr w:type="spellEnd"/>
+      <w:r>
+        <w:rPr>
+          <w:rFonts w:eastAsiaTheme="minorEastAsia"/>
+        </w:rPr>
+        <w:t xml:space="preserve">-continuous with a best </w:t>
+      </w:r>
+      <w:proofErr w:type="spellStart"/>
+      <w:r>
+        <w:rPr>
+          <w:rFonts w:eastAsiaTheme="minorEastAsia"/>
+        </w:rPr>
+        <w:t>lipschitz</w:t>
+      </w:r>
+      <w:proofErr w:type="spellEnd"/>
+      <w:r>
+        <w:rPr>
+          <w:rFonts w:eastAsiaTheme="minorEastAsia"/>
+        </w:rPr>
+        <w:t xml:space="preserve"> constant of 1. Therefore, according to the contraction lemma, we have</w:t>
       </w:r>
     </w:p>
     <w:p>
@@ -7653,7 +7791,21 @@
           <w:rFonts w:eastAsiaTheme="minorEastAsia"/>
         </w:rPr>
         <w:lastRenderedPageBreak/>
-        <w:t xml:space="preserve">Note that the negative sign disappears because of the fact that we must take the absolute value of a constant multiplier inside the Rademacher function, as proven above. </w:t>
+        <w:t xml:space="preserve">Note that the negative sign disappears because of the fact that we must take the absolute value of a constant multiplier inside the </w:t>
+      </w:r>
+      <w:proofErr w:type="spellStart"/>
+      <w:r>
+        <w:rPr>
+          <w:rFonts w:eastAsiaTheme="minorEastAsia"/>
+        </w:rPr>
+        <w:t>Rademacher</w:t>
+      </w:r>
+      <w:proofErr w:type="spellEnd"/>
+      <w:r>
+        <w:rPr>
+          <w:rFonts w:eastAsiaTheme="minorEastAsia"/>
+        </w:rPr>
+        <w:t xml:space="preserve"> function, as proven above. </w:t>
       </w:r>
       <w:r>
         <w:rPr>
@@ -8314,13 +8466,7 @@
                 <w:rPr>
                   <w:rFonts w:ascii="Cambria Math" w:eastAsiaTheme="minorEastAsia" w:hAnsi="Cambria Math"/>
                 </w:rPr>
-                <m:t>H</m:t>
-              </m:r>
-              <m:r>
-                <w:rPr>
-                  <w:rFonts w:ascii="Cambria Math" w:eastAsiaTheme="minorEastAsia" w:hAnsi="Cambria Math"/>
-                </w:rPr>
-                <m:t>'</m:t>
+                <m:t>H'</m:t>
               </m:r>
             </m:e>
           </m:d>
@@ -8628,44 +8774,28 @@
           <w:rPr>
             <w:rFonts w:ascii="Cambria Math" w:eastAsiaTheme="minorEastAsia" w:hAnsi="Cambria Math"/>
           </w:rPr>
-          <m:t>[</m:t>
-        </m:r>
-        <m:r>
-          <w:rPr>
-            <w:rFonts w:ascii="Cambria Math" w:eastAsiaTheme="minorEastAsia" w:hAnsi="Cambria Math"/>
-          </w:rPr>
-          <m:t>x</m:t>
-        </m:r>
-        <m:r>
-          <w:rPr>
-            <w:rFonts w:ascii="Cambria Math" w:eastAsiaTheme="minorEastAsia" w:hAnsi="Cambria Math"/>
-          </w:rPr>
-          <m:t>+2</m:t>
-        </m:r>
-        <m:r>
-          <w:rPr>
-            <w:rFonts w:ascii="Cambria Math" w:eastAsiaTheme="minorEastAsia" w:hAnsi="Cambria Math"/>
-          </w:rPr>
-          <m:t>,</m:t>
-        </m:r>
-        <m:r>
-          <w:rPr>
-            <w:rFonts w:ascii="Cambria Math" w:eastAsiaTheme="minorEastAsia" w:hAnsi="Cambria Math"/>
-          </w:rPr>
-          <m:t>∞</m:t>
-        </m:r>
-        <m:r>
-          <w:rPr>
-            <w:rFonts w:ascii="Cambria Math" w:eastAsiaTheme="minorEastAsia" w:hAnsi="Cambria Math"/>
-          </w:rPr>
-          <m:t>)</m:t>
+          <m:t>[x+2,∞)</m:t>
         </m:r>
       </m:oMath>
       <w:r>
         <w:rPr>
           <w:rFonts w:eastAsiaTheme="minorEastAsia"/>
         </w:rPr>
-        <w:t>, meaning that we can pick whether each point is positive or negative without changing the correct rank-ordering of the 3 points. However, we can see that the VC-Dimension cannot be 4, because we cannot produce the dichotomy (+,-,+,-). Therefore, the VC-dimension is 3.</w:t>
+        <w:t>, meaning that we can pick whether each point is positive or negative without changing the correct rank-ordering of the 3 points. However, we can see that the VC-Dimension cannot be 4, because we cannot produce the dichotomy (+,-</w:t>
+      </w:r>
+      <w:proofErr w:type="gramStart"/>
+      <w:r>
+        <w:rPr>
+          <w:rFonts w:eastAsiaTheme="minorEastAsia"/>
+        </w:rPr>
+        <w:t>,+</w:t>
+      </w:r>
+      <w:proofErr w:type="gramEnd"/>
+      <w:r>
+        <w:rPr>
+          <w:rFonts w:eastAsiaTheme="minorEastAsia"/>
+        </w:rPr>
+        <w:t>,-). Therefore, the VC-dimension is 3.</w:t>
       </w:r>
     </w:p>
     <w:p>
@@ -8689,7 +8819,21 @@
         <w:rPr>
           <w:rFonts w:eastAsiaTheme="minorEastAsia"/>
         </w:rPr>
-        <w:t xml:space="preserve"> the set {x,2x,3x,4x} can</w:t>
+        <w:t xml:space="preserve"> the set {x</w:t>
+      </w:r>
+      <w:proofErr w:type="gramStart"/>
+      <w:r>
+        <w:rPr>
+          <w:rFonts w:eastAsiaTheme="minorEastAsia"/>
+        </w:rPr>
+        <w:t>,2x,3x,4x</w:t>
+      </w:r>
+      <w:proofErr w:type="gramEnd"/>
+      <w:r>
+        <w:rPr>
+          <w:rFonts w:eastAsiaTheme="minorEastAsia"/>
+        </w:rPr>
+        <w:t>} can</w:t>
       </w:r>
       <w:r>
         <w:rPr>
@@ -8725,8 +8869,16 @@
         <w:rPr>
           <w:rFonts w:eastAsiaTheme="minorEastAsia"/>
         </w:rPr>
-        <w:t xml:space="preserve">our first point is positive, i.e. </w:t>
-      </w:r>
+        <w:t>our first point is positive, i.e</w:t>
+      </w:r>
+      <w:proofErr w:type="gramStart"/>
+      <w:r>
+        <w:rPr>
+          <w:rFonts w:eastAsiaTheme="minorEastAsia"/>
+        </w:rPr>
+        <w:t xml:space="preserve">. </w:t>
+      </w:r>
+      <w:proofErr w:type="gramEnd"/>
       <m:oMath>
         <m:r>
           <w:rPr>
@@ -8816,13 +8968,7 @@
           <w:rPr>
             <w:rFonts w:ascii="Cambria Math" w:eastAsiaTheme="minorEastAsia" w:hAnsi="Cambria Math"/>
           </w:rPr>
-          <m:t xml:space="preserve"> </m:t>
-        </m:r>
-        <m:r>
-          <w:rPr>
-            <w:rFonts w:ascii="Cambria Math" w:eastAsiaTheme="minorEastAsia" w:hAnsi="Cambria Math"/>
-          </w:rPr>
-          <m:t xml:space="preserve">mod </m:t>
+          <m:t xml:space="preserve"> mod </m:t>
         </m:r>
         <m:f>
           <m:fPr>
@@ -8905,32 +9051,22 @@
         <w:rPr>
           <w:rFonts w:eastAsiaTheme="minorEastAsia"/>
         </w:rPr>
-        <w:t xml:space="preserve"> second point being positive implies that </w:t>
-      </w:r>
+        <w:t xml:space="preserve"> second point being positive implies </w:t>
+      </w:r>
+      <w:proofErr w:type="gramStart"/>
+      <w:r>
+        <w:rPr>
+          <w:rFonts w:eastAsiaTheme="minorEastAsia"/>
+        </w:rPr>
+        <w:t xml:space="preserve">that </w:t>
+      </w:r>
+      <w:proofErr w:type="gramEnd"/>
       <m:oMath>
         <m:r>
           <w:rPr>
             <w:rFonts w:ascii="Cambria Math" w:eastAsiaTheme="minorEastAsia" w:hAnsi="Cambria Math"/>
           </w:rPr>
-          <m:t>2</m:t>
-        </m:r>
-        <m:r>
-          <w:rPr>
-            <w:rFonts w:ascii="Cambria Math" w:eastAsiaTheme="minorEastAsia" w:hAnsi="Cambria Math"/>
-          </w:rPr>
-          <m:t>x</m:t>
-        </m:r>
-        <m:r>
-          <w:rPr>
-            <w:rFonts w:ascii="Cambria Math" w:eastAsiaTheme="minorEastAsia" w:hAnsi="Cambria Math"/>
-          </w:rPr>
-          <m:t xml:space="preserve"> </m:t>
-        </m:r>
-        <m:r>
-          <w:rPr>
-            <w:rFonts w:ascii="Cambria Math" w:eastAsiaTheme="minorEastAsia" w:hAnsi="Cambria Math"/>
-          </w:rPr>
-          <m:t xml:space="preserve">mod </m:t>
+          <m:t xml:space="preserve">2x mod </m:t>
         </m:r>
         <m:f>
           <m:fPr>
@@ -8962,13 +9098,7 @@
           <w:rPr>
             <w:rFonts w:ascii="Cambria Math" w:eastAsiaTheme="minorEastAsia" w:hAnsi="Cambria Math"/>
           </w:rPr>
-          <m:t>∈</m:t>
-        </m:r>
-        <m:r>
-          <w:rPr>
-            <w:rFonts w:ascii="Cambria Math" w:eastAsiaTheme="minorEastAsia" w:hAnsi="Cambria Math"/>
-          </w:rPr>
-          <m:t>(0,</m:t>
+          <m:t>∈(0,</m:t>
         </m:r>
         <m:f>
           <m:fPr>
@@ -9007,8 +9137,16 @@
         <w:rPr>
           <w:rFonts w:eastAsiaTheme="minorEastAsia"/>
         </w:rPr>
-        <w:t xml:space="preserve">. Since </w:t>
-      </w:r>
+        <w:t xml:space="preserve">. </w:t>
+      </w:r>
+      <w:proofErr w:type="gramStart"/>
+      <w:r>
+        <w:rPr>
+          <w:rFonts w:eastAsiaTheme="minorEastAsia"/>
+        </w:rPr>
+        <w:t xml:space="preserve">Since </w:t>
+      </w:r>
+      <w:proofErr w:type="gramEnd"/>
       <m:oMath>
         <m:func>
           <m:funcPr>
@@ -9156,13 +9294,7 @@
               <w:rPr>
                 <w:rFonts w:ascii="Cambria Math" w:eastAsiaTheme="minorEastAsia" w:hAnsi="Cambria Math"/>
               </w:rPr>
-              <m:t>2</m:t>
-            </m:r>
-            <m:r>
-              <w:rPr>
-                <w:rFonts w:ascii="Cambria Math" w:eastAsiaTheme="minorEastAsia" w:hAnsi="Cambria Math"/>
-              </w:rPr>
-              <m:t>ω</m:t>
+              <m:t>2ω</m:t>
             </m:r>
           </m:den>
         </m:f>
@@ -9189,8 +9321,16 @@
         <w:rPr>
           <w:rFonts w:eastAsiaTheme="minorEastAsia"/>
         </w:rPr>
-        <w:t xml:space="preserve">Combining this with the previous equation, we have that </w:t>
-      </w:r>
+        <w:t xml:space="preserve">Combining this with the previous equation, we have </w:t>
+      </w:r>
+      <w:proofErr w:type="gramStart"/>
+      <w:r>
+        <w:rPr>
+          <w:rFonts w:eastAsiaTheme="minorEastAsia"/>
+        </w:rPr>
+        <w:t xml:space="preserve">that </w:t>
+      </w:r>
+      <w:proofErr w:type="gramEnd"/>
       <m:oMath>
         <m:r>
           <w:rPr>
@@ -9252,13 +9392,7 @@
               <w:rPr>
                 <w:rFonts w:ascii="Cambria Math" w:eastAsiaTheme="minorEastAsia" w:hAnsi="Cambria Math"/>
               </w:rPr>
-              <m:t>2</m:t>
-            </m:r>
-            <m:r>
-              <w:rPr>
-                <w:rFonts w:ascii="Cambria Math" w:eastAsiaTheme="minorEastAsia" w:hAnsi="Cambria Math"/>
-              </w:rPr>
-              <m:t>ω</m:t>
+              <m:t>2ω</m:t>
             </m:r>
           </m:den>
         </m:f>
@@ -9286,25 +9420,7 @@
           <w:rPr>
             <w:rFonts w:ascii="Cambria Math" w:eastAsiaTheme="minorEastAsia" w:hAnsi="Cambria Math"/>
           </w:rPr>
-          <m:t>3</m:t>
-        </m:r>
-        <m:r>
-          <w:rPr>
-            <w:rFonts w:ascii="Cambria Math" w:eastAsiaTheme="minorEastAsia" w:hAnsi="Cambria Math"/>
-          </w:rPr>
-          <m:t>x</m:t>
-        </m:r>
-        <m:r>
-          <w:rPr>
-            <w:rFonts w:ascii="Cambria Math" w:eastAsiaTheme="minorEastAsia" w:hAnsi="Cambria Math"/>
-          </w:rPr>
-          <m:t xml:space="preserve"> </m:t>
-        </m:r>
-        <m:r>
-          <w:rPr>
-            <w:rFonts w:ascii="Cambria Math" w:eastAsiaTheme="minorEastAsia" w:hAnsi="Cambria Math"/>
-          </w:rPr>
-          <m:t xml:space="preserve">mod </m:t>
+          <m:t xml:space="preserve">3x mod </m:t>
         </m:r>
         <m:f>
           <m:fPr>
@@ -9394,13 +9510,7 @@
                   <w:rPr>
                     <w:rFonts w:ascii="Cambria Math" w:eastAsiaTheme="minorEastAsia" w:hAnsi="Cambria Math"/>
                   </w:rPr>
-                  <m:t>2</m:t>
-                </m:r>
-                <m:r>
-                  <w:rPr>
-                    <w:rFonts w:ascii="Cambria Math" w:eastAsiaTheme="minorEastAsia" w:hAnsi="Cambria Math"/>
-                  </w:rPr>
-                  <m:t>π</m:t>
+                  <m:t>2π</m:t>
                 </m:r>
               </m:num>
               <m:den>
@@ -9425,8 +9535,16 @@
         <w:rPr>
           <w:rFonts w:eastAsiaTheme="minorEastAsia"/>
         </w:rPr>
-        <w:t xml:space="preserve">or equivalently that </w:t>
-      </w:r>
+        <w:t xml:space="preserve">or equivalently </w:t>
+      </w:r>
+      <w:proofErr w:type="gramStart"/>
+      <w:r>
+        <w:rPr>
+          <w:rFonts w:eastAsiaTheme="minorEastAsia"/>
+        </w:rPr>
+        <w:t xml:space="preserve">that </w:t>
+      </w:r>
+      <w:proofErr w:type="gramEnd"/>
       <m:oMath>
         <m:r>
           <w:rPr>
@@ -9498,13 +9616,7 @@
                   <w:rPr>
                     <w:rFonts w:ascii="Cambria Math" w:eastAsiaTheme="minorEastAsia" w:hAnsi="Cambria Math"/>
                   </w:rPr>
-                  <m:t>3</m:t>
-                </m:r>
-                <m:r>
-                  <w:rPr>
-                    <w:rFonts w:ascii="Cambria Math" w:eastAsiaTheme="minorEastAsia" w:hAnsi="Cambria Math"/>
-                  </w:rPr>
-                  <m:t>ω</m:t>
+                  <m:t>3ω</m:t>
                 </m:r>
               </m:den>
             </m:f>
@@ -9536,8 +9648,274 @@
                   <w:rPr>
                     <w:rFonts w:ascii="Cambria Math" w:eastAsiaTheme="minorEastAsia" w:hAnsi="Cambria Math"/>
                   </w:rPr>
-                  <m:t>3</m:t>
+                  <m:t>3ω</m:t>
                 </m:r>
+              </m:den>
+            </m:f>
+          </m:e>
+        </m:d>
+      </m:oMath>
+      <w:r>
+        <w:rPr>
+          <w:rFonts w:eastAsiaTheme="minorEastAsia"/>
+        </w:rPr>
+        <w:t xml:space="preserve">. Combining this with the previous equation, we have </w:t>
+      </w:r>
+      <w:proofErr w:type="gramStart"/>
+      <w:r>
+        <w:rPr>
+          <w:rFonts w:eastAsiaTheme="minorEastAsia"/>
+        </w:rPr>
+        <w:t xml:space="preserve">that </w:t>
+      </w:r>
+      <w:proofErr w:type="gramEnd"/>
+      <m:oMath>
+        <m:r>
+          <w:rPr>
+            <w:rFonts w:ascii="Cambria Math" w:eastAsiaTheme="minorEastAsia" w:hAnsi="Cambria Math"/>
+          </w:rPr>
+          <m:t xml:space="preserve">x mod </m:t>
+        </m:r>
+        <m:f>
+          <m:fPr>
+            <m:ctrlPr>
+              <w:rPr>
+                <w:rFonts w:ascii="Cambria Math" w:eastAsiaTheme="minorEastAsia" w:hAnsi="Cambria Math"/>
+                <w:i/>
+              </w:rPr>
+            </m:ctrlPr>
+          </m:fPr>
+          <m:num>
+            <m:r>
+              <w:rPr>
+                <w:rFonts w:ascii="Cambria Math" w:eastAsiaTheme="minorEastAsia" w:hAnsi="Cambria Math"/>
+              </w:rPr>
+              <m:t>2π</m:t>
+            </m:r>
+          </m:num>
+          <m:den>
+            <m:r>
+              <w:rPr>
+                <w:rFonts w:ascii="Cambria Math" w:eastAsiaTheme="minorEastAsia" w:hAnsi="Cambria Math"/>
+              </w:rPr>
+              <m:t>ω</m:t>
+            </m:r>
+          </m:den>
+        </m:f>
+        <m:r>
+          <w:rPr>
+            <w:rFonts w:ascii="Cambria Math" w:eastAsiaTheme="minorEastAsia" w:hAnsi="Cambria Math"/>
+          </w:rPr>
+          <m:t>∈</m:t>
+        </m:r>
+        <m:d>
+          <m:dPr>
+            <m:ctrlPr>
+              <w:rPr>
+                <w:rFonts w:ascii="Cambria Math" w:eastAsiaTheme="minorEastAsia" w:hAnsi="Cambria Math"/>
+                <w:i/>
+              </w:rPr>
+            </m:ctrlPr>
+          </m:dPr>
+          <m:e>
+            <m:f>
+              <m:fPr>
+                <m:ctrlPr>
+                  <w:rPr>
+                    <w:rFonts w:ascii="Cambria Math" w:eastAsiaTheme="minorEastAsia" w:hAnsi="Cambria Math"/>
+                    <w:i/>
+                  </w:rPr>
+                </m:ctrlPr>
+              </m:fPr>
+              <m:num>
+                <m:r>
+                  <w:rPr>
+                    <w:rFonts w:ascii="Cambria Math" w:eastAsiaTheme="minorEastAsia" w:hAnsi="Cambria Math"/>
+                  </w:rPr>
+                  <m:t>π</m:t>
+                </m:r>
+              </m:num>
+              <m:den>
+                <m:r>
+                  <w:rPr>
+                    <w:rFonts w:ascii="Cambria Math" w:eastAsiaTheme="minorEastAsia" w:hAnsi="Cambria Math"/>
+                  </w:rPr>
+                  <m:t>3ω</m:t>
+                </m:r>
+              </m:den>
+            </m:f>
+            <m:r>
+              <w:rPr>
+                <w:rFonts w:ascii="Cambria Math" w:eastAsiaTheme="minorEastAsia" w:hAnsi="Cambria Math"/>
+              </w:rPr>
+              <m:t>,</m:t>
+            </m:r>
+            <m:f>
+              <m:fPr>
+                <m:ctrlPr>
+                  <w:rPr>
+                    <w:rFonts w:ascii="Cambria Math" w:eastAsiaTheme="minorEastAsia" w:hAnsi="Cambria Math"/>
+                    <w:i/>
+                  </w:rPr>
+                </m:ctrlPr>
+              </m:fPr>
+              <m:num>
+                <m:r>
+                  <w:rPr>
+                    <w:rFonts w:ascii="Cambria Math" w:eastAsiaTheme="minorEastAsia" w:hAnsi="Cambria Math"/>
+                  </w:rPr>
+                  <m:t>π</m:t>
+                </m:r>
+              </m:num>
+              <m:den>
+                <m:r>
+                  <w:rPr>
+                    <w:rFonts w:ascii="Cambria Math" w:eastAsiaTheme="minorEastAsia" w:hAnsi="Cambria Math"/>
+                  </w:rPr>
+                  <m:t>2ω</m:t>
+                </m:r>
+              </m:den>
+            </m:f>
+          </m:e>
+        </m:d>
+      </m:oMath>
+      <w:r>
+        <w:rPr>
+          <w:rFonts w:eastAsiaTheme="minorEastAsia"/>
+        </w:rPr>
+        <w:t>. Now, m</w:t>
+      </w:r>
+      <w:r>
+        <w:rPr>
+          <w:rFonts w:eastAsiaTheme="minorEastAsia"/>
+        </w:rPr>
+        <w:t>ultiplying bot</w:t>
+      </w:r>
+      <w:r>
+        <w:rPr>
+          <w:rFonts w:eastAsiaTheme="minorEastAsia"/>
+        </w:rPr>
+        <w:t>h</w:t>
+      </w:r>
+      <w:r>
+        <w:rPr>
+          <w:rFonts w:eastAsiaTheme="minorEastAsia"/>
+        </w:rPr>
+        <w:t xml:space="preserve"> </w:t>
+      </w:r>
+      <w:r>
+        <w:rPr>
+          <w:rFonts w:eastAsiaTheme="minorEastAsia"/>
+        </w:rPr>
+        <w:t xml:space="preserve">sides of the above equation by 4, we </w:t>
+      </w:r>
+      <w:proofErr w:type="gramStart"/>
+      <w:r>
+        <w:rPr>
+          <w:rFonts w:eastAsiaTheme="minorEastAsia"/>
+        </w:rPr>
+        <w:t xml:space="preserve">get </w:t>
+      </w:r>
+      <w:proofErr w:type="gramEnd"/>
+      <m:oMath>
+        <m:r>
+          <w:rPr>
+            <w:rFonts w:ascii="Cambria Math" w:eastAsiaTheme="minorEastAsia" w:hAnsi="Cambria Math"/>
+          </w:rPr>
+          <m:t xml:space="preserve">4x mod </m:t>
+        </m:r>
+        <m:f>
+          <m:fPr>
+            <m:ctrlPr>
+              <w:rPr>
+                <w:rFonts w:ascii="Cambria Math" w:eastAsiaTheme="minorEastAsia" w:hAnsi="Cambria Math"/>
+                <w:i/>
+              </w:rPr>
+            </m:ctrlPr>
+          </m:fPr>
+          <m:num>
+            <m:r>
+              <w:rPr>
+                <w:rFonts w:ascii="Cambria Math" w:eastAsiaTheme="minorEastAsia" w:hAnsi="Cambria Math"/>
+              </w:rPr>
+              <m:t>2π</m:t>
+            </m:r>
+          </m:num>
+          <m:den>
+            <m:r>
+              <w:rPr>
+                <w:rFonts w:ascii="Cambria Math" w:eastAsiaTheme="minorEastAsia" w:hAnsi="Cambria Math"/>
+              </w:rPr>
+              <m:t>ω</m:t>
+            </m:r>
+          </m:den>
+        </m:f>
+        <m:r>
+          <w:rPr>
+            <w:rFonts w:ascii="Cambria Math" w:eastAsiaTheme="minorEastAsia" w:hAnsi="Cambria Math"/>
+          </w:rPr>
+          <m:t>∈</m:t>
+        </m:r>
+        <m:d>
+          <m:dPr>
+            <m:ctrlPr>
+              <w:rPr>
+                <w:rFonts w:ascii="Cambria Math" w:eastAsiaTheme="minorEastAsia" w:hAnsi="Cambria Math"/>
+                <w:i/>
+              </w:rPr>
+            </m:ctrlPr>
+          </m:dPr>
+          <m:e>
+            <m:f>
+              <m:fPr>
+                <m:ctrlPr>
+                  <w:rPr>
+                    <w:rFonts w:ascii="Cambria Math" w:eastAsiaTheme="minorEastAsia" w:hAnsi="Cambria Math"/>
+                    <w:i/>
+                  </w:rPr>
+                </m:ctrlPr>
+              </m:fPr>
+              <m:num>
+                <m:r>
+                  <w:rPr>
+                    <w:rFonts w:ascii="Cambria Math" w:eastAsiaTheme="minorEastAsia" w:hAnsi="Cambria Math"/>
+                  </w:rPr>
+                  <m:t>4π</m:t>
+                </m:r>
+              </m:num>
+              <m:den>
+                <m:r>
+                  <w:rPr>
+                    <w:rFonts w:ascii="Cambria Math" w:eastAsiaTheme="minorEastAsia" w:hAnsi="Cambria Math"/>
+                  </w:rPr>
+                  <m:t>3ω</m:t>
+                </m:r>
+              </m:den>
+            </m:f>
+            <m:r>
+              <w:rPr>
+                <w:rFonts w:ascii="Cambria Math" w:eastAsiaTheme="minorEastAsia" w:hAnsi="Cambria Math"/>
+              </w:rPr>
+              <m:t>,</m:t>
+            </m:r>
+            <m:f>
+              <m:fPr>
+                <m:ctrlPr>
+                  <w:rPr>
+                    <w:rFonts w:ascii="Cambria Math" w:eastAsiaTheme="minorEastAsia" w:hAnsi="Cambria Math"/>
+                    <w:i/>
+                  </w:rPr>
+                </m:ctrlPr>
+              </m:fPr>
+              <m:num>
+                <m:r>
+                  <w:rPr>
+                    <w:rFonts w:ascii="Cambria Math" w:eastAsiaTheme="minorEastAsia" w:hAnsi="Cambria Math"/>
+                  </w:rPr>
+                  <m:t>2π</m:t>
+                </m:r>
+              </m:num>
+              <m:den>
                 <m:r>
                   <w:rPr>
                     <w:rFonts w:ascii="Cambria Math" w:eastAsiaTheme="minorEastAsia" w:hAnsi="Cambria Math"/>
@@ -9553,17 +9931,2554 @@
         <w:rPr>
           <w:rFonts w:eastAsiaTheme="minorEastAsia"/>
         </w:rPr>
-        <w:t>. Combini ngth</w:t>
-      </w:r>
-      <w:bookmarkStart w:id="0" w:name="_GoBack"/>
-      <w:bookmarkEnd w:id="0"/>
+        <w:t xml:space="preserve">. But this implies </w:t>
+      </w:r>
+      <w:proofErr w:type="gramStart"/>
+      <w:r>
+        <w:rPr>
+          <w:rFonts w:eastAsiaTheme="minorEastAsia"/>
+        </w:rPr>
+        <w:t xml:space="preserve">that </w:t>
+      </w:r>
+      <w:proofErr w:type="gramEnd"/>
+      <m:oMath>
+        <m:r>
+          <w:rPr>
+            <w:rFonts w:ascii="Cambria Math" w:eastAsiaTheme="minorEastAsia" w:hAnsi="Cambria Math"/>
+          </w:rPr>
+          <m:t>sgn</m:t>
+        </m:r>
+        <m:d>
+          <m:dPr>
+            <m:ctrlPr>
+              <w:rPr>
+                <w:rFonts w:ascii="Cambria Math" w:eastAsiaTheme="minorEastAsia" w:hAnsi="Cambria Math"/>
+                <w:i/>
+              </w:rPr>
+            </m:ctrlPr>
+          </m:dPr>
+          <m:e>
+            <m:func>
+              <m:funcPr>
+                <m:ctrlPr>
+                  <w:rPr>
+                    <w:rFonts w:ascii="Cambria Math" w:eastAsiaTheme="minorEastAsia" w:hAnsi="Cambria Math"/>
+                  </w:rPr>
+                </m:ctrlPr>
+              </m:funcPr>
+              <m:fName>
+                <m:r>
+                  <m:rPr>
+                    <m:sty m:val="p"/>
+                  </m:rPr>
+                  <w:rPr>
+                    <w:rFonts w:ascii="Cambria Math" w:eastAsiaTheme="minorEastAsia" w:hAnsi="Cambria Math"/>
+                  </w:rPr>
+                  <m:t>sin</m:t>
+                </m:r>
+                <m:ctrlPr>
+                  <w:rPr>
+                    <w:rFonts w:ascii="Cambria Math" w:eastAsiaTheme="minorEastAsia" w:hAnsi="Cambria Math"/>
+                    <w:i/>
+                  </w:rPr>
+                </m:ctrlPr>
+              </m:fName>
+              <m:e>
+                <m:d>
+                  <m:dPr>
+                    <m:ctrlPr>
+                      <w:rPr>
+                        <w:rFonts w:ascii="Cambria Math" w:eastAsiaTheme="minorEastAsia" w:hAnsi="Cambria Math"/>
+                        <w:i/>
+                      </w:rPr>
+                    </m:ctrlPr>
+                  </m:dPr>
+                  <m:e>
+                    <m:r>
+                      <w:rPr>
+                        <w:rFonts w:ascii="Cambria Math" w:eastAsiaTheme="minorEastAsia" w:hAnsi="Cambria Math"/>
+                      </w:rPr>
+                      <m:t>ωx</m:t>
+                    </m:r>
+                  </m:e>
+                </m:d>
+              </m:e>
+            </m:func>
+          </m:e>
+        </m:d>
+        <m:r>
+          <w:rPr>
+            <w:rFonts w:ascii="Cambria Math" w:eastAsiaTheme="minorEastAsia" w:hAnsi="Cambria Math"/>
+          </w:rPr>
+          <m:t>=-1</m:t>
+        </m:r>
+      </m:oMath>
+      <w:r>
+        <w:rPr>
+          <w:rFonts w:eastAsiaTheme="minorEastAsia"/>
+        </w:rPr>
+        <w:t>, contradicting the fact that 4x is positively labeled. Thus the dichotomy {+</w:t>
+      </w:r>
+      <w:proofErr w:type="gramStart"/>
+      <w:r>
+        <w:rPr>
+          <w:rFonts w:eastAsiaTheme="minorEastAsia"/>
+        </w:rPr>
+        <w:t>,+</w:t>
+      </w:r>
+      <w:proofErr w:type="gramEnd"/>
+      <w:r>
+        <w:rPr>
+          <w:rFonts w:eastAsiaTheme="minorEastAsia"/>
+        </w:rPr>
+        <w:t>,-,+} cannot be realized for any set {x,2x,3x,4x}.</w:t>
+      </w:r>
     </w:p>
     <w:p>
       <w:pPr>
+        <w:pStyle w:val="ListParagraph"/>
+        <w:ind w:left="1440"/>
         <w:rPr>
           <w:rFonts w:eastAsiaTheme="minorEastAsia"/>
         </w:rPr>
       </w:pPr>
+    </w:p>
+    <w:p>
+      <w:pPr>
+        <w:pStyle w:val="ListParagraph"/>
+        <w:numPr>
+          <w:ilvl w:val="1"/>
+          <w:numId w:val="2"/>
+        </w:numPr>
+        <w:rPr>
+          <w:rFonts w:eastAsiaTheme="minorEastAsia"/>
+        </w:rPr>
+      </w:pPr>
+      <w:r>
+        <w:rPr>
+          <w:rFonts w:eastAsiaTheme="minorEastAsia"/>
+        </w:rPr>
+        <w:t xml:space="preserve">In order to prove that the set </w:t>
+      </w:r>
+      <m:oMath>
+        <m:d>
+          <m:dPr>
+            <m:begChr m:val="{"/>
+            <m:endChr m:val="}"/>
+            <m:ctrlPr>
+              <w:rPr>
+                <w:rFonts w:ascii="Cambria Math" w:eastAsiaTheme="minorEastAsia" w:hAnsi="Cambria Math"/>
+                <w:i/>
+              </w:rPr>
+            </m:ctrlPr>
+          </m:dPr>
+          <m:e>
+            <m:sSup>
+              <m:sSupPr>
+                <m:ctrlPr>
+                  <w:rPr>
+                    <w:rFonts w:ascii="Cambria Math" w:eastAsiaTheme="minorEastAsia" w:hAnsi="Cambria Math"/>
+                    <w:i/>
+                  </w:rPr>
+                </m:ctrlPr>
+              </m:sSupPr>
+              <m:e>
+                <m:r>
+                  <w:rPr>
+                    <w:rFonts w:ascii="Cambria Math" w:eastAsiaTheme="minorEastAsia" w:hAnsi="Cambria Math"/>
+                  </w:rPr>
+                  <m:t>2</m:t>
+                </m:r>
+              </m:e>
+              <m:sup>
+                <m:r>
+                  <w:rPr>
+                    <w:rFonts w:ascii="Cambria Math" w:eastAsiaTheme="minorEastAsia" w:hAnsi="Cambria Math"/>
+                  </w:rPr>
+                  <m:t>-m</m:t>
+                </m:r>
+              </m:sup>
+            </m:sSup>
+            <m:r>
+              <w:rPr>
+                <w:rFonts w:ascii="Cambria Math" w:eastAsiaTheme="minorEastAsia" w:hAnsi="Cambria Math"/>
+              </w:rPr>
+              <m:t>:m∈</m:t>
+            </m:r>
+            <m:d>
+              <m:dPr>
+                <m:begChr m:val="{"/>
+                <m:endChr m:val="}"/>
+                <m:ctrlPr>
+                  <w:rPr>
+                    <w:rFonts w:ascii="Cambria Math" w:eastAsiaTheme="minorEastAsia" w:hAnsi="Cambria Math"/>
+                    <w:i/>
+                  </w:rPr>
+                </m:ctrlPr>
+              </m:dPr>
+              <m:e>
+                <m:r>
+                  <w:rPr>
+                    <w:rFonts w:ascii="Cambria Math" w:eastAsiaTheme="minorEastAsia" w:hAnsi="Cambria Math"/>
+                  </w:rPr>
+                  <m:t>1,…,N</m:t>
+                </m:r>
+              </m:e>
+            </m:d>
+          </m:e>
+        </m:d>
+      </m:oMath>
+      <w:r>
+        <w:rPr>
+          <w:rFonts w:eastAsiaTheme="minorEastAsia"/>
+        </w:rPr>
+        <w:t xml:space="preserve"> can be fully shattered by the family of functions</w:t>
+      </w:r>
+      <m:oMath>
+        <m:r>
+          <w:rPr>
+            <w:rFonts w:ascii="Cambria Math" w:eastAsiaTheme="minorEastAsia" w:hAnsi="Cambria Math"/>
+          </w:rPr>
+          <m:t xml:space="preserve"> </m:t>
+        </m:r>
+        <m:func>
+          <m:funcPr>
+            <m:ctrlPr>
+              <w:rPr>
+                <w:rFonts w:ascii="Cambria Math" w:eastAsiaTheme="minorEastAsia" w:hAnsi="Cambria Math"/>
+              </w:rPr>
+            </m:ctrlPr>
+          </m:funcPr>
+          <m:fName>
+            <m:r>
+              <m:rPr>
+                <m:sty m:val="p"/>
+              </m:rPr>
+              <w:rPr>
+                <w:rFonts w:ascii="Cambria Math" w:eastAsiaTheme="minorEastAsia" w:hAnsi="Cambria Math"/>
+              </w:rPr>
+              <m:t>sin</m:t>
+            </m:r>
+            <m:ctrlPr>
+              <w:rPr>
+                <w:rFonts w:ascii="Cambria Math" w:eastAsiaTheme="minorEastAsia" w:hAnsi="Cambria Math"/>
+                <w:i/>
+              </w:rPr>
+            </m:ctrlPr>
+          </m:fName>
+          <m:e>
+            <m:d>
+              <m:dPr>
+                <m:ctrlPr>
+                  <w:rPr>
+                    <w:rFonts w:ascii="Cambria Math" w:eastAsiaTheme="minorEastAsia" w:hAnsi="Cambria Math"/>
+                    <w:i/>
+                  </w:rPr>
+                </m:ctrlPr>
+              </m:dPr>
+              <m:e>
+                <m:r>
+                  <w:rPr>
+                    <w:rFonts w:ascii="Cambria Math" w:eastAsiaTheme="minorEastAsia" w:hAnsi="Cambria Math"/>
+                  </w:rPr>
+                  <m:t>ωx</m:t>
+                </m:r>
+              </m:e>
+            </m:d>
+          </m:e>
+        </m:func>
+      </m:oMath>
+      <w:r>
+        <w:rPr>
+          <w:rFonts w:eastAsiaTheme="minorEastAsia"/>
+        </w:rPr>
+        <w:t xml:space="preserve">, note that for any m, we </w:t>
+      </w:r>
+      <w:proofErr w:type="gramStart"/>
+      <w:r>
+        <w:rPr>
+          <w:rFonts w:eastAsiaTheme="minorEastAsia"/>
+        </w:rPr>
+        <w:t xml:space="preserve">need </w:t>
+      </w:r>
+      <w:proofErr w:type="gramEnd"/>
+      <m:oMath>
+        <m:r>
+          <w:rPr>
+            <w:rFonts w:ascii="Cambria Math" w:eastAsiaTheme="minorEastAsia" w:hAnsi="Cambria Math"/>
+          </w:rPr>
+          <m:t>sign</m:t>
+        </m:r>
+        <m:d>
+          <m:dPr>
+            <m:ctrlPr>
+              <w:rPr>
+                <w:rFonts w:ascii="Cambria Math" w:eastAsiaTheme="minorEastAsia" w:hAnsi="Cambria Math"/>
+                <w:i/>
+              </w:rPr>
+            </m:ctrlPr>
+          </m:dPr>
+          <m:e>
+            <m:func>
+              <m:funcPr>
+                <m:ctrlPr>
+                  <w:rPr>
+                    <w:rFonts w:ascii="Cambria Math" w:eastAsiaTheme="minorEastAsia" w:hAnsi="Cambria Math"/>
+                  </w:rPr>
+                </m:ctrlPr>
+              </m:funcPr>
+              <m:fName>
+                <m:r>
+                  <m:rPr>
+                    <m:sty m:val="p"/>
+                  </m:rPr>
+                  <w:rPr>
+                    <w:rFonts w:ascii="Cambria Math" w:eastAsiaTheme="minorEastAsia" w:hAnsi="Cambria Math"/>
+                  </w:rPr>
+                  <m:t>sin</m:t>
+                </m:r>
+                <m:ctrlPr>
+                  <w:rPr>
+                    <w:rFonts w:ascii="Cambria Math" w:eastAsiaTheme="minorEastAsia" w:hAnsi="Cambria Math"/>
+                    <w:i/>
+                  </w:rPr>
+                </m:ctrlPr>
+              </m:fName>
+              <m:e>
+                <m:d>
+                  <m:dPr>
+                    <m:ctrlPr>
+                      <w:rPr>
+                        <w:rFonts w:ascii="Cambria Math" w:eastAsiaTheme="minorEastAsia" w:hAnsi="Cambria Math"/>
+                        <w:i/>
+                      </w:rPr>
+                    </m:ctrlPr>
+                  </m:dPr>
+                  <m:e>
+                    <m:r>
+                      <w:rPr>
+                        <w:rFonts w:ascii="Cambria Math" w:eastAsiaTheme="minorEastAsia" w:hAnsi="Cambria Math"/>
+                      </w:rPr>
+                      <m:t>ω</m:t>
+                    </m:r>
+                    <m:r>
+                      <w:rPr>
+                        <w:rFonts w:ascii="Cambria Math" w:eastAsiaTheme="minorEastAsia" w:hAnsi="Cambria Math"/>
+                      </w:rPr>
+                      <m:t>*</m:t>
+                    </m:r>
+                    <m:sSup>
+                      <m:sSupPr>
+                        <m:ctrlPr>
+                          <w:rPr>
+                            <w:rFonts w:ascii="Cambria Math" w:eastAsiaTheme="minorEastAsia" w:hAnsi="Cambria Math"/>
+                            <w:i/>
+                          </w:rPr>
+                        </m:ctrlPr>
+                      </m:sSupPr>
+                      <m:e>
+                        <m:r>
+                          <w:rPr>
+                            <w:rFonts w:ascii="Cambria Math" w:eastAsiaTheme="minorEastAsia" w:hAnsi="Cambria Math"/>
+                          </w:rPr>
+                          <m:t>2</m:t>
+                        </m:r>
+                      </m:e>
+                      <m:sup>
+                        <m:r>
+                          <w:rPr>
+                            <w:rFonts w:ascii="Cambria Math" w:eastAsiaTheme="minorEastAsia" w:hAnsi="Cambria Math"/>
+                          </w:rPr>
+                          <m:t>-m</m:t>
+                        </m:r>
+                      </m:sup>
+                    </m:sSup>
+                  </m:e>
+                </m:d>
+              </m:e>
+            </m:func>
+          </m:e>
+        </m:d>
+        <m:r>
+          <w:rPr>
+            <w:rFonts w:ascii="Cambria Math" w:eastAsiaTheme="minorEastAsia" w:hAnsi="Cambria Math"/>
+          </w:rPr>
+          <m:t>=</m:t>
+        </m:r>
+        <m:sSub>
+          <m:sSubPr>
+            <m:ctrlPr>
+              <w:rPr>
+                <w:rFonts w:ascii="Cambria Math" w:eastAsiaTheme="minorEastAsia" w:hAnsi="Cambria Math"/>
+                <w:i/>
+              </w:rPr>
+            </m:ctrlPr>
+          </m:sSubPr>
+          <m:e>
+            <m:r>
+              <w:rPr>
+                <w:rFonts w:ascii="Cambria Math" w:eastAsiaTheme="minorEastAsia" w:hAnsi="Cambria Math"/>
+              </w:rPr>
+              <m:t>y</m:t>
+            </m:r>
+          </m:e>
+          <m:sub>
+            <m:r>
+              <w:rPr>
+                <w:rFonts w:ascii="Cambria Math" w:eastAsiaTheme="minorEastAsia" w:hAnsi="Cambria Math"/>
+              </w:rPr>
+              <m:t>m</m:t>
+            </m:r>
+          </m:sub>
+        </m:sSub>
+      </m:oMath>
+      <w:r>
+        <w:rPr>
+          <w:rFonts w:eastAsiaTheme="minorEastAsia"/>
+        </w:rPr>
+        <w:t xml:space="preserve">, where </w:t>
+      </w:r>
+      <m:oMath>
+        <m:sSub>
+          <m:sSubPr>
+            <m:ctrlPr>
+              <w:rPr>
+                <w:rFonts w:ascii="Cambria Math" w:eastAsiaTheme="minorEastAsia" w:hAnsi="Cambria Math"/>
+                <w:i/>
+              </w:rPr>
+            </m:ctrlPr>
+          </m:sSubPr>
+          <m:e>
+            <m:r>
+              <w:rPr>
+                <w:rFonts w:ascii="Cambria Math" w:eastAsiaTheme="minorEastAsia" w:hAnsi="Cambria Math"/>
+              </w:rPr>
+              <m:t>y</m:t>
+            </m:r>
+          </m:e>
+          <m:sub>
+            <m:r>
+              <w:rPr>
+                <w:rFonts w:ascii="Cambria Math" w:eastAsiaTheme="minorEastAsia" w:hAnsi="Cambria Math"/>
+              </w:rPr>
+              <m:t>m</m:t>
+            </m:r>
+          </m:sub>
+        </m:sSub>
+      </m:oMath>
+      <w:r>
+        <w:rPr>
+          <w:rFonts w:eastAsiaTheme="minorEastAsia"/>
+        </w:rPr>
+        <w:t xml:space="preserve"> is the label of the point at </w:t>
+      </w:r>
+      <m:oMath>
+        <m:r>
+          <w:rPr>
+            <w:rFonts w:ascii="Cambria Math" w:eastAsiaTheme="minorEastAsia" w:hAnsi="Cambria Math"/>
+          </w:rPr>
+          <m:t>x=</m:t>
+        </m:r>
+        <m:sSup>
+          <m:sSupPr>
+            <m:ctrlPr>
+              <w:rPr>
+                <w:rFonts w:ascii="Cambria Math" w:eastAsiaTheme="minorEastAsia" w:hAnsi="Cambria Math"/>
+                <w:i/>
+              </w:rPr>
+            </m:ctrlPr>
+          </m:sSupPr>
+          <m:e>
+            <m:r>
+              <w:rPr>
+                <w:rFonts w:ascii="Cambria Math" w:eastAsiaTheme="minorEastAsia" w:hAnsi="Cambria Math"/>
+              </w:rPr>
+              <m:t>2</m:t>
+            </m:r>
+          </m:e>
+          <m:sup>
+            <m:r>
+              <w:rPr>
+                <w:rFonts w:ascii="Cambria Math" w:eastAsiaTheme="minorEastAsia" w:hAnsi="Cambria Math"/>
+              </w:rPr>
+              <m:t>-m</m:t>
+            </m:r>
+          </m:sup>
+        </m:sSup>
+      </m:oMath>
+      <w:r>
+        <w:rPr>
+          <w:rFonts w:eastAsiaTheme="minorEastAsia"/>
+        </w:rPr>
+        <w:t>.</w:t>
+      </w:r>
+      <w:r>
+        <w:rPr>
+          <w:rFonts w:eastAsiaTheme="minorEastAsia"/>
+        </w:rPr>
+        <w:t xml:space="preserve"> It is easy to see that </w:t>
+      </w:r>
+      <m:oMath>
+        <m:r>
+          <w:rPr>
+            <w:rFonts w:ascii="Cambria Math" w:eastAsiaTheme="minorEastAsia" w:hAnsi="Cambria Math"/>
+          </w:rPr>
+          <m:t>sign</m:t>
+        </m:r>
+        <m:d>
+          <m:dPr>
+            <m:ctrlPr>
+              <w:rPr>
+                <w:rFonts w:ascii="Cambria Math" w:eastAsiaTheme="minorEastAsia" w:hAnsi="Cambria Math"/>
+                <w:i/>
+              </w:rPr>
+            </m:ctrlPr>
+          </m:dPr>
+          <m:e>
+            <m:func>
+              <m:funcPr>
+                <m:ctrlPr>
+                  <w:rPr>
+                    <w:rFonts w:ascii="Cambria Math" w:eastAsiaTheme="minorEastAsia" w:hAnsi="Cambria Math"/>
+                  </w:rPr>
+                </m:ctrlPr>
+              </m:funcPr>
+              <m:fName>
+                <m:r>
+                  <m:rPr>
+                    <m:sty m:val="p"/>
+                  </m:rPr>
+                  <w:rPr>
+                    <w:rFonts w:ascii="Cambria Math" w:eastAsiaTheme="minorEastAsia" w:hAnsi="Cambria Math"/>
+                  </w:rPr>
+                  <m:t>sin</m:t>
+                </m:r>
+                <m:ctrlPr>
+                  <w:rPr>
+                    <w:rFonts w:ascii="Cambria Math" w:eastAsiaTheme="minorEastAsia" w:hAnsi="Cambria Math"/>
+                    <w:i/>
+                  </w:rPr>
+                </m:ctrlPr>
+              </m:fName>
+              <m:e>
+                <m:d>
+                  <m:dPr>
+                    <m:ctrlPr>
+                      <w:rPr>
+                        <w:rFonts w:ascii="Cambria Math" w:eastAsiaTheme="minorEastAsia" w:hAnsi="Cambria Math"/>
+                        <w:i/>
+                      </w:rPr>
+                    </m:ctrlPr>
+                  </m:dPr>
+                  <m:e>
+                    <m:r>
+                      <w:rPr>
+                        <w:rFonts w:ascii="Cambria Math" w:eastAsiaTheme="minorEastAsia" w:hAnsi="Cambria Math"/>
+                      </w:rPr>
+                      <m:t>ω*</m:t>
+                    </m:r>
+                    <m:sSup>
+                      <m:sSupPr>
+                        <m:ctrlPr>
+                          <w:rPr>
+                            <w:rFonts w:ascii="Cambria Math" w:eastAsiaTheme="minorEastAsia" w:hAnsi="Cambria Math"/>
+                            <w:i/>
+                          </w:rPr>
+                        </m:ctrlPr>
+                      </m:sSupPr>
+                      <m:e>
+                        <m:r>
+                          <w:rPr>
+                            <w:rFonts w:ascii="Cambria Math" w:eastAsiaTheme="minorEastAsia" w:hAnsi="Cambria Math"/>
+                          </w:rPr>
+                          <m:t>2</m:t>
+                        </m:r>
+                      </m:e>
+                      <m:sup>
+                        <m:r>
+                          <w:rPr>
+                            <w:rFonts w:ascii="Cambria Math" w:eastAsiaTheme="minorEastAsia" w:hAnsi="Cambria Math"/>
+                          </w:rPr>
+                          <m:t>-m</m:t>
+                        </m:r>
+                      </m:sup>
+                    </m:sSup>
+                  </m:e>
+                </m:d>
+              </m:e>
+            </m:func>
+          </m:e>
+        </m:d>
+        <m:r>
+          <w:rPr>
+            <w:rFonts w:ascii="Cambria Math" w:eastAsiaTheme="minorEastAsia" w:hAnsi="Cambria Math"/>
+          </w:rPr>
+          <m:t>=1</m:t>
+        </m:r>
+      </m:oMath>
+      <w:r>
+        <w:rPr>
+          <w:rFonts w:eastAsiaTheme="minorEastAsia"/>
+        </w:rPr>
+        <w:t xml:space="preserve"> </w:t>
+      </w:r>
+      <w:proofErr w:type="gramStart"/>
+      <w:r>
+        <w:rPr>
+          <w:rFonts w:eastAsiaTheme="minorEastAsia"/>
+        </w:rPr>
+        <w:t xml:space="preserve">whenever </w:t>
+      </w:r>
+      <w:proofErr w:type="gramEnd"/>
+      <m:oMath>
+        <m:r>
+          <w:rPr>
+            <w:rFonts w:ascii="Cambria Math" w:eastAsiaTheme="minorEastAsia" w:hAnsi="Cambria Math"/>
+          </w:rPr>
+          <m:t>floor</m:t>
+        </m:r>
+        <m:d>
+          <m:dPr>
+            <m:ctrlPr>
+              <w:rPr>
+                <w:rFonts w:ascii="Cambria Math" w:eastAsiaTheme="minorEastAsia" w:hAnsi="Cambria Math"/>
+                <w:i/>
+              </w:rPr>
+            </m:ctrlPr>
+          </m:dPr>
+          <m:e>
+            <m:f>
+              <m:fPr>
+                <m:ctrlPr>
+                  <w:rPr>
+                    <w:rFonts w:ascii="Cambria Math" w:eastAsiaTheme="minorEastAsia" w:hAnsi="Cambria Math"/>
+                    <w:i/>
+                  </w:rPr>
+                </m:ctrlPr>
+              </m:fPr>
+              <m:num>
+                <m:sSup>
+                  <m:sSupPr>
+                    <m:ctrlPr>
+                      <w:rPr>
+                        <w:rFonts w:ascii="Cambria Math" w:eastAsiaTheme="minorEastAsia" w:hAnsi="Cambria Math"/>
+                        <w:i/>
+                      </w:rPr>
+                    </m:ctrlPr>
+                  </m:sSupPr>
+                  <m:e>
+                    <m:r>
+                      <w:rPr>
+                        <w:rFonts w:ascii="Cambria Math" w:eastAsiaTheme="minorEastAsia" w:hAnsi="Cambria Math"/>
+                      </w:rPr>
+                      <m:t>2</m:t>
+                    </m:r>
+                  </m:e>
+                  <m:sup>
+                    <m:r>
+                      <w:rPr>
+                        <w:rFonts w:ascii="Cambria Math" w:eastAsiaTheme="minorEastAsia" w:hAnsi="Cambria Math"/>
+                      </w:rPr>
+                      <m:t>-m</m:t>
+                    </m:r>
+                  </m:sup>
+                </m:sSup>
+                <m:r>
+                  <w:rPr>
+                    <w:rFonts w:ascii="Cambria Math" w:eastAsiaTheme="minorEastAsia" w:hAnsi="Cambria Math"/>
+                  </w:rPr>
+                  <m:t>ω</m:t>
+                </m:r>
+              </m:num>
+              <m:den>
+                <m:r>
+                  <w:rPr>
+                    <w:rFonts w:ascii="Cambria Math" w:eastAsiaTheme="minorEastAsia" w:hAnsi="Cambria Math"/>
+                  </w:rPr>
+                  <m:t>π</m:t>
+                </m:r>
+              </m:den>
+            </m:f>
+          </m:e>
+        </m:d>
+        <m:r>
+          <w:rPr>
+            <w:rFonts w:ascii="Cambria Math" w:eastAsiaTheme="minorEastAsia" w:hAnsi="Cambria Math"/>
+          </w:rPr>
+          <m:t>=0 mod 2</m:t>
+        </m:r>
+      </m:oMath>
+      <w:r>
+        <w:rPr>
+          <w:rFonts w:eastAsiaTheme="minorEastAsia"/>
+        </w:rPr>
+        <w:t xml:space="preserve">, and </w:t>
+      </w:r>
+      <m:oMath>
+        <m:r>
+          <w:rPr>
+            <w:rFonts w:ascii="Cambria Math" w:eastAsiaTheme="minorEastAsia" w:hAnsi="Cambria Math"/>
+          </w:rPr>
+          <m:t>sign</m:t>
+        </m:r>
+        <m:d>
+          <m:dPr>
+            <m:ctrlPr>
+              <w:rPr>
+                <w:rFonts w:ascii="Cambria Math" w:eastAsiaTheme="minorEastAsia" w:hAnsi="Cambria Math"/>
+                <w:i/>
+              </w:rPr>
+            </m:ctrlPr>
+          </m:dPr>
+          <m:e>
+            <m:func>
+              <m:funcPr>
+                <m:ctrlPr>
+                  <w:rPr>
+                    <w:rFonts w:ascii="Cambria Math" w:eastAsiaTheme="minorEastAsia" w:hAnsi="Cambria Math"/>
+                  </w:rPr>
+                </m:ctrlPr>
+              </m:funcPr>
+              <m:fName>
+                <m:r>
+                  <m:rPr>
+                    <m:sty m:val="p"/>
+                  </m:rPr>
+                  <w:rPr>
+                    <w:rFonts w:ascii="Cambria Math" w:eastAsiaTheme="minorEastAsia" w:hAnsi="Cambria Math"/>
+                  </w:rPr>
+                  <m:t>sin</m:t>
+                </m:r>
+                <m:ctrlPr>
+                  <w:rPr>
+                    <w:rFonts w:ascii="Cambria Math" w:eastAsiaTheme="minorEastAsia" w:hAnsi="Cambria Math"/>
+                    <w:i/>
+                  </w:rPr>
+                </m:ctrlPr>
+              </m:fName>
+              <m:e>
+                <m:d>
+                  <m:dPr>
+                    <m:ctrlPr>
+                      <w:rPr>
+                        <w:rFonts w:ascii="Cambria Math" w:eastAsiaTheme="minorEastAsia" w:hAnsi="Cambria Math"/>
+                        <w:i/>
+                      </w:rPr>
+                    </m:ctrlPr>
+                  </m:dPr>
+                  <m:e>
+                    <m:r>
+                      <w:rPr>
+                        <w:rFonts w:ascii="Cambria Math" w:eastAsiaTheme="minorEastAsia" w:hAnsi="Cambria Math"/>
+                      </w:rPr>
+                      <m:t>ω*</m:t>
+                    </m:r>
+                    <m:sSup>
+                      <m:sSupPr>
+                        <m:ctrlPr>
+                          <w:rPr>
+                            <w:rFonts w:ascii="Cambria Math" w:eastAsiaTheme="minorEastAsia" w:hAnsi="Cambria Math"/>
+                            <w:i/>
+                          </w:rPr>
+                        </m:ctrlPr>
+                      </m:sSupPr>
+                      <m:e>
+                        <m:r>
+                          <w:rPr>
+                            <w:rFonts w:ascii="Cambria Math" w:eastAsiaTheme="minorEastAsia" w:hAnsi="Cambria Math"/>
+                          </w:rPr>
+                          <m:t>2</m:t>
+                        </m:r>
+                      </m:e>
+                      <m:sup>
+                        <m:r>
+                          <w:rPr>
+                            <w:rFonts w:ascii="Cambria Math" w:eastAsiaTheme="minorEastAsia" w:hAnsi="Cambria Math"/>
+                          </w:rPr>
+                          <m:t>-m</m:t>
+                        </m:r>
+                      </m:sup>
+                    </m:sSup>
+                  </m:e>
+                </m:d>
+              </m:e>
+            </m:func>
+          </m:e>
+        </m:d>
+        <m:r>
+          <w:rPr>
+            <w:rFonts w:ascii="Cambria Math" w:eastAsiaTheme="minorEastAsia" w:hAnsi="Cambria Math"/>
+          </w:rPr>
+          <m:t>=</m:t>
+        </m:r>
+        <m:r>
+          <w:rPr>
+            <w:rFonts w:ascii="Cambria Math" w:eastAsiaTheme="minorEastAsia" w:hAnsi="Cambria Math"/>
+          </w:rPr>
+          <m:t>-</m:t>
+        </m:r>
+        <m:r>
+          <w:rPr>
+            <w:rFonts w:ascii="Cambria Math" w:eastAsiaTheme="minorEastAsia" w:hAnsi="Cambria Math"/>
+          </w:rPr>
+          <m:t>1</m:t>
+        </m:r>
+      </m:oMath>
+      <w:r>
+        <w:rPr>
+          <w:rFonts w:eastAsiaTheme="minorEastAsia"/>
+        </w:rPr>
+        <w:t xml:space="preserve"> whenever </w:t>
+      </w:r>
+      <m:oMath>
+        <m:r>
+          <w:rPr>
+            <w:rFonts w:ascii="Cambria Math" w:eastAsiaTheme="minorEastAsia" w:hAnsi="Cambria Math"/>
+          </w:rPr>
+          <m:t>floor</m:t>
+        </m:r>
+        <m:d>
+          <m:dPr>
+            <m:ctrlPr>
+              <w:rPr>
+                <w:rFonts w:ascii="Cambria Math" w:eastAsiaTheme="minorEastAsia" w:hAnsi="Cambria Math"/>
+                <w:i/>
+              </w:rPr>
+            </m:ctrlPr>
+          </m:dPr>
+          <m:e>
+            <m:f>
+              <m:fPr>
+                <m:ctrlPr>
+                  <w:rPr>
+                    <w:rFonts w:ascii="Cambria Math" w:eastAsiaTheme="minorEastAsia" w:hAnsi="Cambria Math"/>
+                    <w:i/>
+                  </w:rPr>
+                </m:ctrlPr>
+              </m:fPr>
+              <m:num>
+                <m:sSup>
+                  <m:sSupPr>
+                    <m:ctrlPr>
+                      <w:rPr>
+                        <w:rFonts w:ascii="Cambria Math" w:eastAsiaTheme="minorEastAsia" w:hAnsi="Cambria Math"/>
+                        <w:i/>
+                      </w:rPr>
+                    </m:ctrlPr>
+                  </m:sSupPr>
+                  <m:e>
+                    <m:r>
+                      <w:rPr>
+                        <w:rFonts w:ascii="Cambria Math" w:eastAsiaTheme="minorEastAsia" w:hAnsi="Cambria Math"/>
+                      </w:rPr>
+                      <m:t>2</m:t>
+                    </m:r>
+                  </m:e>
+                  <m:sup>
+                    <m:r>
+                      <w:rPr>
+                        <w:rFonts w:ascii="Cambria Math" w:eastAsiaTheme="minorEastAsia" w:hAnsi="Cambria Math"/>
+                      </w:rPr>
+                      <m:t>-m</m:t>
+                    </m:r>
+                  </m:sup>
+                </m:sSup>
+                <m:r>
+                  <w:rPr>
+                    <w:rFonts w:ascii="Cambria Math" w:eastAsiaTheme="minorEastAsia" w:hAnsi="Cambria Math"/>
+                  </w:rPr>
+                  <m:t>ω</m:t>
+                </m:r>
+              </m:num>
+              <m:den>
+                <m:r>
+                  <w:rPr>
+                    <w:rFonts w:ascii="Cambria Math" w:eastAsiaTheme="minorEastAsia" w:hAnsi="Cambria Math"/>
+                  </w:rPr>
+                  <m:t>π</m:t>
+                </m:r>
+              </m:den>
+            </m:f>
+          </m:e>
+        </m:d>
+        <m:r>
+          <w:rPr>
+            <w:rFonts w:ascii="Cambria Math" w:eastAsiaTheme="minorEastAsia" w:hAnsi="Cambria Math"/>
+          </w:rPr>
+          <m:t>=</m:t>
+        </m:r>
+        <m:r>
+          <w:rPr>
+            <w:rFonts w:ascii="Cambria Math" w:eastAsiaTheme="minorEastAsia" w:hAnsi="Cambria Math"/>
+          </w:rPr>
+          <m:t>1 mod 2</m:t>
+        </m:r>
+      </m:oMath>
+      <w:r>
+        <w:rPr>
+          <w:rFonts w:eastAsiaTheme="minorEastAsia"/>
+        </w:rPr>
+        <w:t xml:space="preserve">. </w:t>
+      </w:r>
+      <w:r>
+        <w:rPr>
+          <w:rFonts w:eastAsiaTheme="minorEastAsia"/>
+        </w:rPr>
+        <w:t xml:space="preserve">I claim that we can accomplish this if we </w:t>
+      </w:r>
+      <w:proofErr w:type="gramStart"/>
+      <w:r>
+        <w:rPr>
+          <w:rFonts w:eastAsiaTheme="minorEastAsia"/>
+        </w:rPr>
+        <w:t xml:space="preserve">define </w:t>
+      </w:r>
+      <w:proofErr w:type="gramEnd"/>
+      <m:oMath>
+        <m:r>
+          <w:rPr>
+            <w:rFonts w:ascii="Cambria Math" w:eastAsiaTheme="minorEastAsia" w:hAnsi="Cambria Math"/>
+          </w:rPr>
+          <m:t>ω</m:t>
+        </m:r>
+        <m:r>
+          <w:rPr>
+            <w:rFonts w:ascii="Cambria Math" w:eastAsiaTheme="minorEastAsia" w:hAnsi="Cambria Math"/>
+          </w:rPr>
+          <m:t xml:space="preserve">≡π </m:t>
+        </m:r>
+        <m:d>
+          <m:dPr>
+            <m:ctrlPr>
+              <w:rPr>
+                <w:rFonts w:ascii="Cambria Math" w:eastAsiaTheme="minorEastAsia" w:hAnsi="Cambria Math"/>
+                <w:i/>
+              </w:rPr>
+            </m:ctrlPr>
+          </m:dPr>
+          <m:e>
+            <m:sSub>
+              <m:sSubPr>
+                <m:ctrlPr>
+                  <w:rPr>
+                    <w:rFonts w:ascii="Cambria Math" w:eastAsiaTheme="minorEastAsia" w:hAnsi="Cambria Math"/>
+                    <w:b/>
+                    <w:i/>
+                  </w:rPr>
+                </m:ctrlPr>
+              </m:sSubPr>
+              <m:e>
+                <m:r>
+                  <m:rPr>
+                    <m:sty m:val="bi"/>
+                  </m:rPr>
+                  <w:rPr>
+                    <w:rFonts w:ascii="Cambria Math" w:eastAsiaTheme="minorEastAsia" w:hAnsi="Cambria Math"/>
+                  </w:rPr>
+                  <m:t>1</m:t>
+                </m:r>
+              </m:e>
+              <m:sub>
+                <m:sSub>
+                  <m:sSubPr>
+                    <m:ctrlPr>
+                      <w:rPr>
+                        <w:rFonts w:ascii="Cambria Math" w:eastAsiaTheme="minorEastAsia" w:hAnsi="Cambria Math"/>
+                        <w:i/>
+                      </w:rPr>
+                    </m:ctrlPr>
+                  </m:sSubPr>
+                  <m:e>
+                    <m:r>
+                      <w:rPr>
+                        <w:rFonts w:ascii="Cambria Math" w:eastAsiaTheme="minorEastAsia" w:hAnsi="Cambria Math"/>
+                      </w:rPr>
+                      <m:t>y</m:t>
+                    </m:r>
+                  </m:e>
+                  <m:sub>
+                    <m:r>
+                      <w:rPr>
+                        <w:rFonts w:ascii="Cambria Math" w:eastAsiaTheme="minorEastAsia" w:hAnsi="Cambria Math"/>
+                      </w:rPr>
+                      <m:t>N</m:t>
+                    </m:r>
+                  </m:sub>
+                </m:sSub>
+                <m:r>
+                  <w:rPr>
+                    <w:rFonts w:ascii="Cambria Math" w:eastAsiaTheme="minorEastAsia" w:hAnsi="Cambria Math"/>
+                  </w:rPr>
+                  <m:t>=1</m:t>
+                </m:r>
+              </m:sub>
+            </m:sSub>
+            <m:sSub>
+              <m:sSubPr>
+                <m:ctrlPr>
+                  <w:rPr>
+                    <w:rFonts w:ascii="Cambria Math" w:eastAsiaTheme="minorEastAsia" w:hAnsi="Cambria Math"/>
+                    <w:b/>
+                    <w:i/>
+                  </w:rPr>
+                </m:ctrlPr>
+              </m:sSubPr>
+              <m:e>
+                <m:r>
+                  <m:rPr>
+                    <m:sty m:val="bi"/>
+                  </m:rPr>
+                  <w:rPr>
+                    <w:rFonts w:ascii="Cambria Math" w:eastAsiaTheme="minorEastAsia" w:hAnsi="Cambria Math"/>
+                  </w:rPr>
+                  <m:t>1</m:t>
+                </m:r>
+              </m:e>
+              <m:sub>
+                <m:sSub>
+                  <m:sSubPr>
+                    <m:ctrlPr>
+                      <w:rPr>
+                        <w:rFonts w:ascii="Cambria Math" w:eastAsiaTheme="minorEastAsia" w:hAnsi="Cambria Math"/>
+                        <w:i/>
+                      </w:rPr>
+                    </m:ctrlPr>
+                  </m:sSubPr>
+                  <m:e>
+                    <m:r>
+                      <w:rPr>
+                        <w:rFonts w:ascii="Cambria Math" w:eastAsiaTheme="minorEastAsia" w:hAnsi="Cambria Math"/>
+                      </w:rPr>
+                      <m:t>y</m:t>
+                    </m:r>
+                  </m:e>
+                  <m:sub>
+                    <m:r>
+                      <w:rPr>
+                        <w:rFonts w:ascii="Cambria Math" w:eastAsiaTheme="minorEastAsia" w:hAnsi="Cambria Math"/>
+                      </w:rPr>
+                      <m:t>N</m:t>
+                    </m:r>
+                    <m:r>
+                      <w:rPr>
+                        <w:rFonts w:ascii="Cambria Math" w:eastAsiaTheme="minorEastAsia" w:hAnsi="Cambria Math"/>
+                      </w:rPr>
+                      <m:t>-1</m:t>
+                    </m:r>
+                  </m:sub>
+                </m:sSub>
+                <m:r>
+                  <w:rPr>
+                    <w:rFonts w:ascii="Cambria Math" w:eastAsiaTheme="minorEastAsia" w:hAnsi="Cambria Math"/>
+                  </w:rPr>
+                  <m:t>=1</m:t>
+                </m:r>
+              </m:sub>
+            </m:sSub>
+            <m:r>
+              <w:rPr>
+                <w:rFonts w:ascii="Cambria Math" w:eastAsiaTheme="minorEastAsia" w:hAnsi="Cambria Math"/>
+              </w:rPr>
+              <m:t>…</m:t>
+            </m:r>
+            <m:sSub>
+              <m:sSubPr>
+                <m:ctrlPr>
+                  <w:rPr>
+                    <w:rFonts w:ascii="Cambria Math" w:eastAsiaTheme="minorEastAsia" w:hAnsi="Cambria Math"/>
+                    <w:b/>
+                    <w:i/>
+                  </w:rPr>
+                </m:ctrlPr>
+              </m:sSubPr>
+              <m:e>
+                <m:r>
+                  <m:rPr>
+                    <m:sty m:val="bi"/>
+                  </m:rPr>
+                  <w:rPr>
+                    <w:rFonts w:ascii="Cambria Math" w:eastAsiaTheme="minorEastAsia" w:hAnsi="Cambria Math"/>
+                  </w:rPr>
+                  <m:t>1</m:t>
+                </m:r>
+              </m:e>
+              <m:sub>
+                <m:sSub>
+                  <m:sSubPr>
+                    <m:ctrlPr>
+                      <w:rPr>
+                        <w:rFonts w:ascii="Cambria Math" w:eastAsiaTheme="minorEastAsia" w:hAnsi="Cambria Math"/>
+                        <w:i/>
+                      </w:rPr>
+                    </m:ctrlPr>
+                  </m:sSubPr>
+                  <m:e>
+                    <m:r>
+                      <w:rPr>
+                        <w:rFonts w:ascii="Cambria Math" w:eastAsiaTheme="minorEastAsia" w:hAnsi="Cambria Math"/>
+                      </w:rPr>
+                      <m:t>y</m:t>
+                    </m:r>
+                  </m:e>
+                  <m:sub>
+                    <m:r>
+                      <w:rPr>
+                        <w:rFonts w:ascii="Cambria Math" w:eastAsiaTheme="minorEastAsia" w:hAnsi="Cambria Math"/>
+                      </w:rPr>
+                      <m:t>1</m:t>
+                    </m:r>
+                  </m:sub>
+                </m:sSub>
+                <m:r>
+                  <w:rPr>
+                    <w:rFonts w:ascii="Cambria Math" w:eastAsiaTheme="minorEastAsia" w:hAnsi="Cambria Math"/>
+                  </w:rPr>
+                  <m:t>=1</m:t>
+                </m:r>
+              </m:sub>
+            </m:sSub>
+            <m:ctrlPr>
+              <w:rPr>
+                <w:rFonts w:ascii="Cambria Math" w:eastAsiaTheme="minorEastAsia" w:hAnsi="Cambria Math"/>
+                <w:b/>
+                <w:i/>
+              </w:rPr>
+            </m:ctrlPr>
+          </m:e>
+        </m:d>
+      </m:oMath>
+      <w:r>
+        <w:rPr>
+          <w:rFonts w:eastAsiaTheme="minorEastAsia"/>
+        </w:rPr>
+        <w:t xml:space="preserve">, i.e. the binary expansion of  </w:t>
+      </w:r>
+      <m:oMath>
+        <m:r>
+          <w:rPr>
+            <w:rFonts w:ascii="Cambria Math" w:eastAsiaTheme="minorEastAsia" w:hAnsi="Cambria Math"/>
+          </w:rPr>
+          <m:t>ω</m:t>
+        </m:r>
+      </m:oMath>
+      <w:r>
+        <w:rPr>
+          <w:rFonts w:eastAsiaTheme="minorEastAsia"/>
+        </w:rPr>
+        <w:t xml:space="preserve"> is given by concatenating the values of </w:t>
+      </w:r>
+      <m:oMath>
+        <m:sSub>
+          <m:sSubPr>
+            <m:ctrlPr>
+              <w:rPr>
+                <w:rFonts w:ascii="Cambria Math" w:eastAsiaTheme="minorEastAsia" w:hAnsi="Cambria Math"/>
+                <w:i/>
+              </w:rPr>
+            </m:ctrlPr>
+          </m:sSubPr>
+          <m:e>
+            <m:r>
+              <w:rPr>
+                <w:rFonts w:ascii="Cambria Math" w:eastAsiaTheme="minorEastAsia" w:hAnsi="Cambria Math"/>
+              </w:rPr>
+              <m:t>y</m:t>
+            </m:r>
+          </m:e>
+          <m:sub>
+            <m:r>
+              <w:rPr>
+                <w:rFonts w:ascii="Cambria Math" w:eastAsiaTheme="minorEastAsia" w:hAnsi="Cambria Math"/>
+              </w:rPr>
+              <m:t>i</m:t>
+            </m:r>
+          </m:sub>
+        </m:sSub>
+        <m:r>
+          <w:rPr>
+            <w:rFonts w:ascii="Cambria Math" w:eastAsiaTheme="minorEastAsia" w:hAnsi="Cambria Math"/>
+          </w:rPr>
+          <m:t>,</m:t>
+        </m:r>
+      </m:oMath>
+      <w:r>
+        <w:rPr>
+          <w:rFonts w:eastAsiaTheme="minorEastAsia"/>
+        </w:rPr>
+        <w:t xml:space="preserve"> with values of -1 replaced with 0. To see this, note that</w:t>
+      </w:r>
+      <m:oMath>
+        <m:r>
+          <w:rPr>
+            <w:rFonts w:ascii="Cambria Math" w:eastAsiaTheme="minorEastAsia" w:hAnsi="Cambria Math"/>
+          </w:rPr>
+          <m:t xml:space="preserve"> </m:t>
+        </m:r>
+        <m:f>
+          <m:fPr>
+            <m:ctrlPr>
+              <w:rPr>
+                <w:rFonts w:ascii="Cambria Math" w:eastAsiaTheme="minorEastAsia" w:hAnsi="Cambria Math"/>
+                <w:i/>
+              </w:rPr>
+            </m:ctrlPr>
+          </m:fPr>
+          <m:num>
+            <m:sSup>
+              <m:sSupPr>
+                <m:ctrlPr>
+                  <w:rPr>
+                    <w:rFonts w:ascii="Cambria Math" w:eastAsiaTheme="minorEastAsia" w:hAnsi="Cambria Math"/>
+                    <w:i/>
+                  </w:rPr>
+                </m:ctrlPr>
+              </m:sSupPr>
+              <m:e>
+                <m:r>
+                  <w:rPr>
+                    <w:rFonts w:ascii="Cambria Math" w:eastAsiaTheme="minorEastAsia" w:hAnsi="Cambria Math"/>
+                  </w:rPr>
+                  <m:t>2</m:t>
+                </m:r>
+              </m:e>
+              <m:sup>
+                <m:r>
+                  <w:rPr>
+                    <w:rFonts w:ascii="Cambria Math" w:eastAsiaTheme="minorEastAsia" w:hAnsi="Cambria Math"/>
+                  </w:rPr>
+                  <m:t>-m</m:t>
+                </m:r>
+              </m:sup>
+            </m:sSup>
+            <m:r>
+              <w:rPr>
+                <w:rFonts w:ascii="Cambria Math" w:eastAsiaTheme="minorEastAsia" w:hAnsi="Cambria Math"/>
+              </w:rPr>
+              <m:t>ω</m:t>
+            </m:r>
+          </m:num>
+          <m:den>
+            <m:r>
+              <w:rPr>
+                <w:rFonts w:ascii="Cambria Math" w:eastAsiaTheme="minorEastAsia" w:hAnsi="Cambria Math"/>
+              </w:rPr>
+              <m:t>π</m:t>
+            </m:r>
+          </m:den>
+        </m:f>
+        <m:r>
+          <w:rPr>
+            <w:rFonts w:ascii="Cambria Math" w:eastAsiaTheme="minorEastAsia" w:hAnsi="Cambria Math"/>
+          </w:rPr>
+          <m:t>=</m:t>
+        </m:r>
+        <m:d>
+          <m:dPr>
+            <m:ctrlPr>
+              <w:rPr>
+                <w:rFonts w:ascii="Cambria Math" w:eastAsiaTheme="minorEastAsia" w:hAnsi="Cambria Math"/>
+                <w:i/>
+              </w:rPr>
+            </m:ctrlPr>
+          </m:dPr>
+          <m:e>
+            <m:sSup>
+              <m:sSupPr>
+                <m:ctrlPr>
+                  <w:rPr>
+                    <w:rFonts w:ascii="Cambria Math" w:eastAsiaTheme="minorEastAsia" w:hAnsi="Cambria Math"/>
+                    <w:i/>
+                  </w:rPr>
+                </m:ctrlPr>
+              </m:sSupPr>
+              <m:e>
+                <m:r>
+                  <w:rPr>
+                    <w:rFonts w:ascii="Cambria Math" w:eastAsiaTheme="minorEastAsia" w:hAnsi="Cambria Math"/>
+                  </w:rPr>
+                  <m:t>2</m:t>
+                </m:r>
+              </m:e>
+              <m:sup>
+                <m:r>
+                  <w:rPr>
+                    <w:rFonts w:ascii="Cambria Math" w:eastAsiaTheme="minorEastAsia" w:hAnsi="Cambria Math"/>
+                  </w:rPr>
+                  <m:t>-m</m:t>
+                </m:r>
+              </m:sup>
+            </m:sSup>
+            <m:sSub>
+              <m:sSubPr>
+                <m:ctrlPr>
+                  <w:rPr>
+                    <w:rFonts w:ascii="Cambria Math" w:eastAsiaTheme="minorEastAsia" w:hAnsi="Cambria Math"/>
+                    <w:b/>
+                    <w:i/>
+                  </w:rPr>
+                </m:ctrlPr>
+              </m:sSubPr>
+              <m:e>
+                <m:r>
+                  <m:rPr>
+                    <m:sty m:val="bi"/>
+                  </m:rPr>
+                  <w:rPr>
+                    <w:rFonts w:ascii="Cambria Math" w:eastAsiaTheme="minorEastAsia" w:hAnsi="Cambria Math"/>
+                  </w:rPr>
+                  <m:t>1</m:t>
+                </m:r>
+              </m:e>
+              <m:sub>
+                <m:sSub>
+                  <m:sSubPr>
+                    <m:ctrlPr>
+                      <w:rPr>
+                        <w:rFonts w:ascii="Cambria Math" w:eastAsiaTheme="minorEastAsia" w:hAnsi="Cambria Math"/>
+                        <w:i/>
+                      </w:rPr>
+                    </m:ctrlPr>
+                  </m:sSubPr>
+                  <m:e>
+                    <m:r>
+                      <w:rPr>
+                        <w:rFonts w:ascii="Cambria Math" w:eastAsiaTheme="minorEastAsia" w:hAnsi="Cambria Math"/>
+                      </w:rPr>
+                      <m:t>y</m:t>
+                    </m:r>
+                  </m:e>
+                  <m:sub>
+                    <m:r>
+                      <w:rPr>
+                        <w:rFonts w:ascii="Cambria Math" w:eastAsiaTheme="minorEastAsia" w:hAnsi="Cambria Math"/>
+                      </w:rPr>
+                      <m:t>N</m:t>
+                    </m:r>
+                  </m:sub>
+                </m:sSub>
+                <m:r>
+                  <w:rPr>
+                    <w:rFonts w:ascii="Cambria Math" w:eastAsiaTheme="minorEastAsia" w:hAnsi="Cambria Math"/>
+                  </w:rPr>
+                  <m:t>=1</m:t>
+                </m:r>
+              </m:sub>
+            </m:sSub>
+            <m:sSub>
+              <m:sSubPr>
+                <m:ctrlPr>
+                  <w:rPr>
+                    <w:rFonts w:ascii="Cambria Math" w:eastAsiaTheme="minorEastAsia" w:hAnsi="Cambria Math"/>
+                    <w:b/>
+                    <w:i/>
+                  </w:rPr>
+                </m:ctrlPr>
+              </m:sSubPr>
+              <m:e>
+                <m:r>
+                  <m:rPr>
+                    <m:sty m:val="bi"/>
+                  </m:rPr>
+                  <w:rPr>
+                    <w:rFonts w:ascii="Cambria Math" w:eastAsiaTheme="minorEastAsia" w:hAnsi="Cambria Math"/>
+                  </w:rPr>
+                  <m:t>1</m:t>
+                </m:r>
+              </m:e>
+              <m:sub>
+                <m:sSub>
+                  <m:sSubPr>
+                    <m:ctrlPr>
+                      <w:rPr>
+                        <w:rFonts w:ascii="Cambria Math" w:eastAsiaTheme="minorEastAsia" w:hAnsi="Cambria Math"/>
+                        <w:i/>
+                      </w:rPr>
+                    </m:ctrlPr>
+                  </m:sSubPr>
+                  <m:e>
+                    <m:r>
+                      <w:rPr>
+                        <w:rFonts w:ascii="Cambria Math" w:eastAsiaTheme="minorEastAsia" w:hAnsi="Cambria Math"/>
+                      </w:rPr>
+                      <m:t>y</m:t>
+                    </m:r>
+                  </m:e>
+                  <m:sub>
+                    <m:r>
+                      <w:rPr>
+                        <w:rFonts w:ascii="Cambria Math" w:eastAsiaTheme="minorEastAsia" w:hAnsi="Cambria Math"/>
+                      </w:rPr>
+                      <m:t>N-1</m:t>
+                    </m:r>
+                  </m:sub>
+                </m:sSub>
+                <m:r>
+                  <w:rPr>
+                    <w:rFonts w:ascii="Cambria Math" w:eastAsiaTheme="minorEastAsia" w:hAnsi="Cambria Math"/>
+                  </w:rPr>
+                  <m:t>=1</m:t>
+                </m:r>
+              </m:sub>
+            </m:sSub>
+            <m:r>
+              <w:rPr>
+                <w:rFonts w:ascii="Cambria Math" w:eastAsiaTheme="minorEastAsia" w:hAnsi="Cambria Math"/>
+              </w:rPr>
+              <m:t>…</m:t>
+            </m:r>
+            <m:sSub>
+              <m:sSubPr>
+                <m:ctrlPr>
+                  <w:rPr>
+                    <w:rFonts w:ascii="Cambria Math" w:eastAsiaTheme="minorEastAsia" w:hAnsi="Cambria Math"/>
+                    <w:b/>
+                    <w:i/>
+                  </w:rPr>
+                </m:ctrlPr>
+              </m:sSubPr>
+              <m:e>
+                <m:r>
+                  <m:rPr>
+                    <m:sty m:val="bi"/>
+                  </m:rPr>
+                  <w:rPr>
+                    <w:rFonts w:ascii="Cambria Math" w:eastAsiaTheme="minorEastAsia" w:hAnsi="Cambria Math"/>
+                  </w:rPr>
+                  <m:t>1</m:t>
+                </m:r>
+              </m:e>
+              <m:sub>
+                <m:sSub>
+                  <m:sSubPr>
+                    <m:ctrlPr>
+                      <w:rPr>
+                        <w:rFonts w:ascii="Cambria Math" w:eastAsiaTheme="minorEastAsia" w:hAnsi="Cambria Math"/>
+                        <w:i/>
+                      </w:rPr>
+                    </m:ctrlPr>
+                  </m:sSubPr>
+                  <m:e>
+                    <m:r>
+                      <w:rPr>
+                        <w:rFonts w:ascii="Cambria Math" w:eastAsiaTheme="minorEastAsia" w:hAnsi="Cambria Math"/>
+                      </w:rPr>
+                      <m:t>y</m:t>
+                    </m:r>
+                  </m:e>
+                  <m:sub>
+                    <m:r>
+                      <w:rPr>
+                        <w:rFonts w:ascii="Cambria Math" w:eastAsiaTheme="minorEastAsia" w:hAnsi="Cambria Math"/>
+                      </w:rPr>
+                      <m:t>1</m:t>
+                    </m:r>
+                  </m:sub>
+                </m:sSub>
+                <m:r>
+                  <w:rPr>
+                    <w:rFonts w:ascii="Cambria Math" w:eastAsiaTheme="minorEastAsia" w:hAnsi="Cambria Math"/>
+                  </w:rPr>
+                  <m:t>=1</m:t>
+                </m:r>
+              </m:sub>
+            </m:sSub>
+            <m:ctrlPr>
+              <w:rPr>
+                <w:rFonts w:ascii="Cambria Math" w:eastAsiaTheme="minorEastAsia" w:hAnsi="Cambria Math"/>
+                <w:b/>
+                <w:i/>
+              </w:rPr>
+            </m:ctrlPr>
+          </m:e>
+        </m:d>
+        <m:r>
+          <m:rPr>
+            <m:sty m:val="bi"/>
+          </m:rPr>
+          <w:rPr>
+            <w:rFonts w:ascii="Cambria Math" w:eastAsiaTheme="minorEastAsia" w:hAnsi="Cambria Math"/>
+          </w:rPr>
+          <m:t>=</m:t>
+        </m:r>
+        <m:sSub>
+          <m:sSubPr>
+            <m:ctrlPr>
+              <w:rPr>
+                <w:rFonts w:ascii="Cambria Math" w:eastAsiaTheme="minorEastAsia" w:hAnsi="Cambria Math"/>
+                <w:b/>
+                <w:i/>
+              </w:rPr>
+            </m:ctrlPr>
+          </m:sSubPr>
+          <m:e>
+            <m:r>
+              <m:rPr>
+                <m:sty m:val="bi"/>
+              </m:rPr>
+              <w:rPr>
+                <w:rFonts w:ascii="Cambria Math" w:eastAsiaTheme="minorEastAsia" w:hAnsi="Cambria Math"/>
+              </w:rPr>
+              <m:t>1</m:t>
+            </m:r>
+          </m:e>
+          <m:sub>
+            <m:sSub>
+              <m:sSubPr>
+                <m:ctrlPr>
+                  <w:rPr>
+                    <w:rFonts w:ascii="Cambria Math" w:eastAsiaTheme="minorEastAsia" w:hAnsi="Cambria Math"/>
+                    <w:i/>
+                  </w:rPr>
+                </m:ctrlPr>
+              </m:sSubPr>
+              <m:e>
+                <m:r>
+                  <w:rPr>
+                    <w:rFonts w:ascii="Cambria Math" w:eastAsiaTheme="minorEastAsia" w:hAnsi="Cambria Math"/>
+                  </w:rPr>
+                  <m:t>y</m:t>
+                </m:r>
+              </m:e>
+              <m:sub>
+                <m:r>
+                  <w:rPr>
+                    <w:rFonts w:ascii="Cambria Math" w:eastAsiaTheme="minorEastAsia" w:hAnsi="Cambria Math"/>
+                  </w:rPr>
+                  <m:t>N</m:t>
+                </m:r>
+              </m:sub>
+            </m:sSub>
+            <m:r>
+              <w:rPr>
+                <w:rFonts w:ascii="Cambria Math" w:eastAsiaTheme="minorEastAsia" w:hAnsi="Cambria Math"/>
+              </w:rPr>
+              <m:t>=1</m:t>
+            </m:r>
+          </m:sub>
+        </m:sSub>
+        <m:sSub>
+          <m:sSubPr>
+            <m:ctrlPr>
+              <w:rPr>
+                <w:rFonts w:ascii="Cambria Math" w:eastAsiaTheme="minorEastAsia" w:hAnsi="Cambria Math"/>
+                <w:b/>
+                <w:i/>
+              </w:rPr>
+            </m:ctrlPr>
+          </m:sSubPr>
+          <m:e>
+            <m:r>
+              <m:rPr>
+                <m:sty m:val="bi"/>
+              </m:rPr>
+              <w:rPr>
+                <w:rFonts w:ascii="Cambria Math" w:eastAsiaTheme="minorEastAsia" w:hAnsi="Cambria Math"/>
+              </w:rPr>
+              <m:t>1</m:t>
+            </m:r>
+          </m:e>
+          <m:sub>
+            <m:sSub>
+              <m:sSubPr>
+                <m:ctrlPr>
+                  <w:rPr>
+                    <w:rFonts w:ascii="Cambria Math" w:eastAsiaTheme="minorEastAsia" w:hAnsi="Cambria Math"/>
+                    <w:i/>
+                  </w:rPr>
+                </m:ctrlPr>
+              </m:sSubPr>
+              <m:e>
+                <m:r>
+                  <w:rPr>
+                    <w:rFonts w:ascii="Cambria Math" w:eastAsiaTheme="minorEastAsia" w:hAnsi="Cambria Math"/>
+                  </w:rPr>
+                  <m:t>y</m:t>
+                </m:r>
+              </m:e>
+              <m:sub>
+                <m:r>
+                  <w:rPr>
+                    <w:rFonts w:ascii="Cambria Math" w:eastAsiaTheme="minorEastAsia" w:hAnsi="Cambria Math"/>
+                  </w:rPr>
+                  <m:t>N-1</m:t>
+                </m:r>
+              </m:sub>
+            </m:sSub>
+            <m:r>
+              <w:rPr>
+                <w:rFonts w:ascii="Cambria Math" w:eastAsiaTheme="minorEastAsia" w:hAnsi="Cambria Math"/>
+              </w:rPr>
+              <m:t>=1</m:t>
+            </m:r>
+          </m:sub>
+        </m:sSub>
+        <m:r>
+          <w:rPr>
+            <w:rFonts w:ascii="Cambria Math" w:eastAsiaTheme="minorEastAsia" w:hAnsi="Cambria Math"/>
+          </w:rPr>
+          <m:t>…</m:t>
+        </m:r>
+        <m:sSub>
+          <m:sSubPr>
+            <m:ctrlPr>
+              <w:rPr>
+                <w:rFonts w:ascii="Cambria Math" w:eastAsiaTheme="minorEastAsia" w:hAnsi="Cambria Math"/>
+                <w:b/>
+                <w:i/>
+              </w:rPr>
+            </m:ctrlPr>
+          </m:sSubPr>
+          <m:e>
+            <m:r>
+              <m:rPr>
+                <m:sty m:val="bi"/>
+              </m:rPr>
+              <w:rPr>
+                <w:rFonts w:ascii="Cambria Math" w:eastAsiaTheme="minorEastAsia" w:hAnsi="Cambria Math"/>
+              </w:rPr>
+              <m:t>1</m:t>
+            </m:r>
+          </m:e>
+          <m:sub>
+            <m:sSub>
+              <m:sSubPr>
+                <m:ctrlPr>
+                  <w:rPr>
+                    <w:rFonts w:ascii="Cambria Math" w:eastAsiaTheme="minorEastAsia" w:hAnsi="Cambria Math"/>
+                    <w:i/>
+                  </w:rPr>
+                </m:ctrlPr>
+              </m:sSubPr>
+              <m:e>
+                <m:r>
+                  <w:rPr>
+                    <w:rFonts w:ascii="Cambria Math" w:eastAsiaTheme="minorEastAsia" w:hAnsi="Cambria Math"/>
+                  </w:rPr>
+                  <m:t>y</m:t>
+                </m:r>
+              </m:e>
+              <m:sub>
+                <m:r>
+                  <w:rPr>
+                    <w:rFonts w:ascii="Cambria Math" w:eastAsiaTheme="minorEastAsia" w:hAnsi="Cambria Math"/>
+                  </w:rPr>
+                  <m:t>m</m:t>
+                </m:r>
+              </m:sub>
+            </m:sSub>
+            <m:r>
+              <w:rPr>
+                <w:rFonts w:ascii="Cambria Math" w:eastAsiaTheme="minorEastAsia" w:hAnsi="Cambria Math"/>
+              </w:rPr>
+              <m:t>=1</m:t>
+            </m:r>
+          </m:sub>
+        </m:sSub>
+        <m:r>
+          <m:rPr>
+            <m:sty m:val="bi"/>
+          </m:rPr>
+          <w:rPr>
+            <w:rFonts w:ascii="Cambria Math" w:eastAsiaTheme="minorEastAsia" w:hAnsi="Cambria Math"/>
+          </w:rPr>
+          <m:t xml:space="preserve"> .  </m:t>
+        </m:r>
+        <m:sSub>
+          <m:sSubPr>
+            <m:ctrlPr>
+              <w:rPr>
+                <w:rFonts w:ascii="Cambria Math" w:eastAsiaTheme="minorEastAsia" w:hAnsi="Cambria Math"/>
+                <w:b/>
+                <w:i/>
+              </w:rPr>
+            </m:ctrlPr>
+          </m:sSubPr>
+          <m:e>
+            <m:r>
+              <m:rPr>
+                <m:sty m:val="bi"/>
+              </m:rPr>
+              <w:rPr>
+                <w:rFonts w:ascii="Cambria Math" w:eastAsiaTheme="minorEastAsia" w:hAnsi="Cambria Math"/>
+              </w:rPr>
+              <m:t>1</m:t>
+            </m:r>
+          </m:e>
+          <m:sub>
+            <m:sSub>
+              <m:sSubPr>
+                <m:ctrlPr>
+                  <w:rPr>
+                    <w:rFonts w:ascii="Cambria Math" w:eastAsiaTheme="minorEastAsia" w:hAnsi="Cambria Math"/>
+                    <w:i/>
+                  </w:rPr>
+                </m:ctrlPr>
+              </m:sSubPr>
+              <m:e>
+                <m:r>
+                  <w:rPr>
+                    <w:rFonts w:ascii="Cambria Math" w:eastAsiaTheme="minorEastAsia" w:hAnsi="Cambria Math"/>
+                  </w:rPr>
+                  <m:t>y</m:t>
+                </m:r>
+              </m:e>
+              <m:sub>
+                <m:r>
+                  <w:rPr>
+                    <w:rFonts w:ascii="Cambria Math" w:eastAsiaTheme="minorEastAsia" w:hAnsi="Cambria Math"/>
+                  </w:rPr>
+                  <m:t>m</m:t>
+                </m:r>
+              </m:sub>
+            </m:sSub>
+            <m:r>
+              <w:rPr>
+                <w:rFonts w:ascii="Cambria Math" w:eastAsiaTheme="minorEastAsia" w:hAnsi="Cambria Math"/>
+              </w:rPr>
+              <m:t>=1</m:t>
+            </m:r>
+          </m:sub>
+        </m:sSub>
+        <m:sSub>
+          <m:sSubPr>
+            <m:ctrlPr>
+              <w:rPr>
+                <w:rFonts w:ascii="Cambria Math" w:eastAsiaTheme="minorEastAsia" w:hAnsi="Cambria Math"/>
+                <w:b/>
+                <w:i/>
+              </w:rPr>
+            </m:ctrlPr>
+          </m:sSubPr>
+          <m:e>
+            <m:r>
+              <m:rPr>
+                <m:sty m:val="bi"/>
+              </m:rPr>
+              <w:rPr>
+                <w:rFonts w:ascii="Cambria Math" w:eastAsiaTheme="minorEastAsia" w:hAnsi="Cambria Math"/>
+              </w:rPr>
+              <m:t>1</m:t>
+            </m:r>
+          </m:e>
+          <m:sub>
+            <m:sSub>
+              <m:sSubPr>
+                <m:ctrlPr>
+                  <w:rPr>
+                    <w:rFonts w:ascii="Cambria Math" w:eastAsiaTheme="minorEastAsia" w:hAnsi="Cambria Math"/>
+                    <w:i/>
+                  </w:rPr>
+                </m:ctrlPr>
+              </m:sSubPr>
+              <m:e>
+                <m:r>
+                  <w:rPr>
+                    <w:rFonts w:ascii="Cambria Math" w:eastAsiaTheme="minorEastAsia" w:hAnsi="Cambria Math"/>
+                  </w:rPr>
+                  <m:t>y</m:t>
+                </m:r>
+              </m:e>
+              <m:sub>
+                <m:r>
+                  <w:rPr>
+                    <w:rFonts w:ascii="Cambria Math" w:eastAsiaTheme="minorEastAsia" w:hAnsi="Cambria Math"/>
+                  </w:rPr>
+                  <m:t>m</m:t>
+                </m:r>
+                <m:r>
+                  <w:rPr>
+                    <w:rFonts w:ascii="Cambria Math" w:eastAsiaTheme="minorEastAsia" w:hAnsi="Cambria Math"/>
+                  </w:rPr>
+                  <m:t>-1</m:t>
+                </m:r>
+              </m:sub>
+            </m:sSub>
+            <m:r>
+              <w:rPr>
+                <w:rFonts w:ascii="Cambria Math" w:eastAsiaTheme="minorEastAsia" w:hAnsi="Cambria Math"/>
+              </w:rPr>
+              <m:t>=1</m:t>
+            </m:r>
+          </m:sub>
+        </m:sSub>
+        <m:r>
+          <m:rPr>
+            <m:sty m:val="bi"/>
+          </m:rPr>
+          <w:rPr>
+            <w:rFonts w:ascii="Cambria Math" w:eastAsiaTheme="minorEastAsia" w:hAnsi="Cambria Math"/>
+          </w:rPr>
+          <m:t>…</m:t>
+        </m:r>
+        <m:sSub>
+          <m:sSubPr>
+            <m:ctrlPr>
+              <w:rPr>
+                <w:rFonts w:ascii="Cambria Math" w:eastAsiaTheme="minorEastAsia" w:hAnsi="Cambria Math"/>
+                <w:b/>
+                <w:i/>
+              </w:rPr>
+            </m:ctrlPr>
+          </m:sSubPr>
+          <m:e>
+            <m:r>
+              <m:rPr>
+                <m:sty m:val="bi"/>
+              </m:rPr>
+              <w:rPr>
+                <w:rFonts w:ascii="Cambria Math" w:eastAsiaTheme="minorEastAsia" w:hAnsi="Cambria Math"/>
+              </w:rPr>
+              <m:t>1</m:t>
+            </m:r>
+          </m:e>
+          <m:sub>
+            <m:sSub>
+              <m:sSubPr>
+                <m:ctrlPr>
+                  <w:rPr>
+                    <w:rFonts w:ascii="Cambria Math" w:eastAsiaTheme="minorEastAsia" w:hAnsi="Cambria Math"/>
+                    <w:i/>
+                  </w:rPr>
+                </m:ctrlPr>
+              </m:sSubPr>
+              <m:e>
+                <m:r>
+                  <w:rPr>
+                    <w:rFonts w:ascii="Cambria Math" w:eastAsiaTheme="minorEastAsia" w:hAnsi="Cambria Math"/>
+                  </w:rPr>
+                  <m:t>y</m:t>
+                </m:r>
+              </m:e>
+              <m:sub>
+                <m:r>
+                  <w:rPr>
+                    <w:rFonts w:ascii="Cambria Math" w:eastAsiaTheme="minorEastAsia" w:hAnsi="Cambria Math"/>
+                  </w:rPr>
+                  <m:t>1</m:t>
+                </m:r>
+              </m:sub>
+            </m:sSub>
+            <m:r>
+              <w:rPr>
+                <w:rFonts w:ascii="Cambria Math" w:eastAsiaTheme="minorEastAsia" w:hAnsi="Cambria Math"/>
+              </w:rPr>
+              <m:t>=1</m:t>
+            </m:r>
+          </m:sub>
+        </m:sSub>
+      </m:oMath>
+      <w:r>
+        <w:rPr>
+          <w:rFonts w:eastAsiaTheme="minorEastAsia"/>
+          <w:b/>
+        </w:rPr>
+        <w:t xml:space="preserve">. </w:t>
+      </w:r>
+      <w:r>
+        <w:rPr>
+          <w:rFonts w:eastAsiaTheme="minorEastAsia"/>
+        </w:rPr>
+        <w:t xml:space="preserve">The floor value of this binary number mod 2 depends only on the </w:t>
+      </w:r>
+      <w:proofErr w:type="gramStart"/>
+      <w:r>
+        <w:rPr>
+          <w:rFonts w:eastAsiaTheme="minorEastAsia"/>
+        </w:rPr>
+        <w:t>units</w:t>
+      </w:r>
+      <w:proofErr w:type="gramEnd"/>
+      <w:r>
+        <w:rPr>
+          <w:rFonts w:eastAsiaTheme="minorEastAsia"/>
+        </w:rPr>
+        <w:t xml:space="preserve"> digit. If </w:t>
+      </w:r>
+      <m:oMath>
+        <m:sSub>
+          <m:sSubPr>
+            <m:ctrlPr>
+              <w:rPr>
+                <w:rFonts w:ascii="Cambria Math" w:eastAsiaTheme="minorEastAsia" w:hAnsi="Cambria Math"/>
+                <w:i/>
+              </w:rPr>
+            </m:ctrlPr>
+          </m:sSubPr>
+          <m:e>
+            <m:r>
+              <w:rPr>
+                <w:rFonts w:ascii="Cambria Math" w:eastAsiaTheme="minorEastAsia" w:hAnsi="Cambria Math"/>
+              </w:rPr>
+              <m:t>y</m:t>
+            </m:r>
+          </m:e>
+          <m:sub>
+            <m:r>
+              <w:rPr>
+                <w:rFonts w:ascii="Cambria Math" w:eastAsiaTheme="minorEastAsia" w:hAnsi="Cambria Math"/>
+              </w:rPr>
+              <m:t>m</m:t>
+            </m:r>
+          </m:sub>
+        </m:sSub>
+        <m:r>
+          <w:rPr>
+            <w:rFonts w:ascii="Cambria Math" w:eastAsiaTheme="minorEastAsia" w:hAnsi="Cambria Math"/>
+          </w:rPr>
+          <m:t>=1</m:t>
+        </m:r>
+        <m:r>
+          <w:rPr>
+            <w:rFonts w:ascii="Cambria Math" w:eastAsiaTheme="minorEastAsia" w:hAnsi="Cambria Math"/>
+          </w:rPr>
+          <m:t xml:space="preserve">, </m:t>
+        </m:r>
+      </m:oMath>
+      <w:r>
+        <w:rPr>
+          <w:rFonts w:eastAsiaTheme="minorEastAsia"/>
+        </w:rPr>
+        <w:t xml:space="preserve">then the units digit is 1, </w:t>
+      </w:r>
+      <w:proofErr w:type="gramStart"/>
+      <w:r>
+        <w:rPr>
+          <w:rFonts w:eastAsiaTheme="minorEastAsia"/>
+        </w:rPr>
+        <w:t xml:space="preserve">so </w:t>
+      </w:r>
+      <w:proofErr w:type="gramEnd"/>
+      <m:oMath>
+        <m:r>
+          <w:rPr>
+            <w:rFonts w:ascii="Cambria Math" w:eastAsiaTheme="minorEastAsia" w:hAnsi="Cambria Math"/>
+          </w:rPr>
+          <m:t>floor</m:t>
+        </m:r>
+        <m:d>
+          <m:dPr>
+            <m:ctrlPr>
+              <w:rPr>
+                <w:rFonts w:ascii="Cambria Math" w:eastAsiaTheme="minorEastAsia" w:hAnsi="Cambria Math"/>
+                <w:i/>
+              </w:rPr>
+            </m:ctrlPr>
+          </m:dPr>
+          <m:e>
+            <m:f>
+              <m:fPr>
+                <m:ctrlPr>
+                  <w:rPr>
+                    <w:rFonts w:ascii="Cambria Math" w:eastAsiaTheme="minorEastAsia" w:hAnsi="Cambria Math"/>
+                    <w:i/>
+                  </w:rPr>
+                </m:ctrlPr>
+              </m:fPr>
+              <m:num>
+                <m:sSup>
+                  <m:sSupPr>
+                    <m:ctrlPr>
+                      <w:rPr>
+                        <w:rFonts w:ascii="Cambria Math" w:eastAsiaTheme="minorEastAsia" w:hAnsi="Cambria Math"/>
+                        <w:i/>
+                      </w:rPr>
+                    </m:ctrlPr>
+                  </m:sSupPr>
+                  <m:e>
+                    <m:r>
+                      <w:rPr>
+                        <w:rFonts w:ascii="Cambria Math" w:eastAsiaTheme="minorEastAsia" w:hAnsi="Cambria Math"/>
+                      </w:rPr>
+                      <m:t>2</m:t>
+                    </m:r>
+                  </m:e>
+                  <m:sup>
+                    <m:r>
+                      <w:rPr>
+                        <w:rFonts w:ascii="Cambria Math" w:eastAsiaTheme="minorEastAsia" w:hAnsi="Cambria Math"/>
+                      </w:rPr>
+                      <m:t>-m</m:t>
+                    </m:r>
+                  </m:sup>
+                </m:sSup>
+                <m:r>
+                  <w:rPr>
+                    <w:rFonts w:ascii="Cambria Math" w:eastAsiaTheme="minorEastAsia" w:hAnsi="Cambria Math"/>
+                  </w:rPr>
+                  <m:t>ω</m:t>
+                </m:r>
+              </m:num>
+              <m:den>
+                <m:r>
+                  <w:rPr>
+                    <w:rFonts w:ascii="Cambria Math" w:eastAsiaTheme="minorEastAsia" w:hAnsi="Cambria Math"/>
+                  </w:rPr>
+                  <m:t>π</m:t>
+                </m:r>
+              </m:den>
+            </m:f>
+          </m:e>
+        </m:d>
+        <m:r>
+          <w:rPr>
+            <w:rFonts w:ascii="Cambria Math" w:eastAsiaTheme="minorEastAsia" w:hAnsi="Cambria Math"/>
+          </w:rPr>
+          <m:t>=1 mod 2</m:t>
+        </m:r>
+      </m:oMath>
+      <w:r>
+        <w:rPr>
+          <w:rFonts w:eastAsiaTheme="minorEastAsia"/>
+        </w:rPr>
+        <w:t xml:space="preserve">, while if </w:t>
+      </w:r>
+      <m:oMath>
+        <m:sSub>
+          <m:sSubPr>
+            <m:ctrlPr>
+              <w:rPr>
+                <w:rFonts w:ascii="Cambria Math" w:eastAsiaTheme="minorEastAsia" w:hAnsi="Cambria Math"/>
+                <w:i/>
+              </w:rPr>
+            </m:ctrlPr>
+          </m:sSubPr>
+          <m:e>
+            <m:r>
+              <w:rPr>
+                <w:rFonts w:ascii="Cambria Math" w:eastAsiaTheme="minorEastAsia" w:hAnsi="Cambria Math"/>
+              </w:rPr>
+              <m:t>y</m:t>
+            </m:r>
+          </m:e>
+          <m:sub>
+            <m:r>
+              <w:rPr>
+                <w:rFonts w:ascii="Cambria Math" w:eastAsiaTheme="minorEastAsia" w:hAnsi="Cambria Math"/>
+              </w:rPr>
+              <m:t>m</m:t>
+            </m:r>
+          </m:sub>
+        </m:sSub>
+        <m:r>
+          <w:rPr>
+            <w:rFonts w:ascii="Cambria Math" w:eastAsiaTheme="minorEastAsia" w:hAnsi="Cambria Math"/>
+          </w:rPr>
+          <m:t>=0</m:t>
+        </m:r>
+      </m:oMath>
+      <w:r>
+        <w:rPr>
+          <w:rFonts w:eastAsiaTheme="minorEastAsia"/>
+        </w:rPr>
+        <w:t>, then</w:t>
+      </w:r>
+      <m:oMath>
+        <m:r>
+          <w:rPr>
+            <w:rFonts w:ascii="Cambria Math" w:eastAsiaTheme="minorEastAsia" w:hAnsi="Cambria Math"/>
+          </w:rPr>
+          <m:t xml:space="preserve"> </m:t>
+        </m:r>
+        <m:r>
+          <w:rPr>
+            <w:rFonts w:ascii="Cambria Math" w:eastAsiaTheme="minorEastAsia" w:hAnsi="Cambria Math"/>
+          </w:rPr>
+          <m:t>floor</m:t>
+        </m:r>
+        <m:d>
+          <m:dPr>
+            <m:ctrlPr>
+              <w:rPr>
+                <w:rFonts w:ascii="Cambria Math" w:eastAsiaTheme="minorEastAsia" w:hAnsi="Cambria Math"/>
+                <w:i/>
+              </w:rPr>
+            </m:ctrlPr>
+          </m:dPr>
+          <m:e>
+            <m:f>
+              <m:fPr>
+                <m:ctrlPr>
+                  <w:rPr>
+                    <w:rFonts w:ascii="Cambria Math" w:eastAsiaTheme="minorEastAsia" w:hAnsi="Cambria Math"/>
+                    <w:i/>
+                  </w:rPr>
+                </m:ctrlPr>
+              </m:fPr>
+              <m:num>
+                <m:sSup>
+                  <m:sSupPr>
+                    <m:ctrlPr>
+                      <w:rPr>
+                        <w:rFonts w:ascii="Cambria Math" w:eastAsiaTheme="minorEastAsia" w:hAnsi="Cambria Math"/>
+                        <w:i/>
+                      </w:rPr>
+                    </m:ctrlPr>
+                  </m:sSupPr>
+                  <m:e>
+                    <m:r>
+                      <w:rPr>
+                        <w:rFonts w:ascii="Cambria Math" w:eastAsiaTheme="minorEastAsia" w:hAnsi="Cambria Math"/>
+                      </w:rPr>
+                      <m:t>2</m:t>
+                    </m:r>
+                  </m:e>
+                  <m:sup>
+                    <m:r>
+                      <w:rPr>
+                        <w:rFonts w:ascii="Cambria Math" w:eastAsiaTheme="minorEastAsia" w:hAnsi="Cambria Math"/>
+                      </w:rPr>
+                      <m:t>-m</m:t>
+                    </m:r>
+                  </m:sup>
+                </m:sSup>
+                <m:r>
+                  <w:rPr>
+                    <w:rFonts w:ascii="Cambria Math" w:eastAsiaTheme="minorEastAsia" w:hAnsi="Cambria Math"/>
+                  </w:rPr>
+                  <m:t>ω</m:t>
+                </m:r>
+              </m:num>
+              <m:den>
+                <m:r>
+                  <w:rPr>
+                    <w:rFonts w:ascii="Cambria Math" w:eastAsiaTheme="minorEastAsia" w:hAnsi="Cambria Math"/>
+                  </w:rPr>
+                  <m:t>π</m:t>
+                </m:r>
+              </m:den>
+            </m:f>
+          </m:e>
+        </m:d>
+        <m:r>
+          <w:rPr>
+            <w:rFonts w:ascii="Cambria Math" w:eastAsiaTheme="minorEastAsia" w:hAnsi="Cambria Math"/>
+          </w:rPr>
+          <m:t>=0 mod 2</m:t>
+        </m:r>
+      </m:oMath>
+      <w:r>
+        <w:rPr>
+          <w:rFonts w:eastAsiaTheme="minorEastAsia"/>
+        </w:rPr>
+        <w:t>. Thus this definition of</w:t>
+      </w:r>
+      <m:oMath>
+        <m:r>
+          <w:rPr>
+            <w:rFonts w:ascii="Cambria Math" w:eastAsiaTheme="minorEastAsia" w:hAnsi="Cambria Math"/>
+          </w:rPr>
+          <m:t xml:space="preserve"> </m:t>
+        </m:r>
+        <m:r>
+          <w:rPr>
+            <w:rFonts w:ascii="Cambria Math" w:eastAsiaTheme="minorEastAsia" w:hAnsi="Cambria Math"/>
+          </w:rPr>
+          <m:t>ω</m:t>
+        </m:r>
+      </m:oMath>
+      <w:r>
+        <w:rPr>
+          <w:rFonts w:eastAsiaTheme="minorEastAsia"/>
+        </w:rPr>
+        <w:t xml:space="preserve"> satisfies the conditions set out above for realizing any dichotomy of size N. Thus, the set </w:t>
+      </w:r>
+      <m:oMath>
+        <m:d>
+          <m:dPr>
+            <m:begChr m:val="{"/>
+            <m:endChr m:val="}"/>
+            <m:ctrlPr>
+              <w:rPr>
+                <w:rFonts w:ascii="Cambria Math" w:eastAsiaTheme="minorEastAsia" w:hAnsi="Cambria Math"/>
+                <w:i/>
+              </w:rPr>
+            </m:ctrlPr>
+          </m:dPr>
+          <m:e>
+            <m:sSup>
+              <m:sSupPr>
+                <m:ctrlPr>
+                  <w:rPr>
+                    <w:rFonts w:ascii="Cambria Math" w:eastAsiaTheme="minorEastAsia" w:hAnsi="Cambria Math"/>
+                    <w:i/>
+                  </w:rPr>
+                </m:ctrlPr>
+              </m:sSupPr>
+              <m:e>
+                <m:r>
+                  <w:rPr>
+                    <w:rFonts w:ascii="Cambria Math" w:eastAsiaTheme="minorEastAsia" w:hAnsi="Cambria Math"/>
+                  </w:rPr>
+                  <m:t>2</m:t>
+                </m:r>
+              </m:e>
+              <m:sup>
+                <m:r>
+                  <w:rPr>
+                    <w:rFonts w:ascii="Cambria Math" w:eastAsiaTheme="minorEastAsia" w:hAnsi="Cambria Math"/>
+                  </w:rPr>
+                  <m:t>-m</m:t>
+                </m:r>
+              </m:sup>
+            </m:sSup>
+            <m:r>
+              <w:rPr>
+                <w:rFonts w:ascii="Cambria Math" w:eastAsiaTheme="minorEastAsia" w:hAnsi="Cambria Math"/>
+              </w:rPr>
+              <m:t>:m∈</m:t>
+            </m:r>
+            <m:d>
+              <m:dPr>
+                <m:begChr m:val="{"/>
+                <m:endChr m:val="}"/>
+                <m:ctrlPr>
+                  <w:rPr>
+                    <w:rFonts w:ascii="Cambria Math" w:eastAsiaTheme="minorEastAsia" w:hAnsi="Cambria Math"/>
+                    <w:i/>
+                  </w:rPr>
+                </m:ctrlPr>
+              </m:dPr>
+              <m:e>
+                <m:r>
+                  <w:rPr>
+                    <w:rFonts w:ascii="Cambria Math" w:eastAsiaTheme="minorEastAsia" w:hAnsi="Cambria Math"/>
+                  </w:rPr>
+                  <m:t>1,…,N</m:t>
+                </m:r>
+              </m:e>
+            </m:d>
+          </m:e>
+        </m:d>
+      </m:oMath>
+      <w:r>
+        <w:rPr>
+          <w:rFonts w:eastAsiaTheme="minorEastAsia"/>
+        </w:rPr>
+        <w:t xml:space="preserve"> is fully shattered </w:t>
+      </w:r>
+      <w:proofErr w:type="gramStart"/>
+      <w:r>
+        <w:rPr>
+          <w:rFonts w:eastAsiaTheme="minorEastAsia"/>
+        </w:rPr>
+        <w:t xml:space="preserve">by </w:t>
+      </w:r>
+      <w:proofErr w:type="gramEnd"/>
+      <m:oMath>
+        <m:func>
+          <m:funcPr>
+            <m:ctrlPr>
+              <w:rPr>
+                <w:rFonts w:ascii="Cambria Math" w:eastAsiaTheme="minorEastAsia" w:hAnsi="Cambria Math"/>
+              </w:rPr>
+            </m:ctrlPr>
+          </m:funcPr>
+          <m:fName>
+            <m:r>
+              <m:rPr>
+                <m:sty m:val="p"/>
+              </m:rPr>
+              <w:rPr>
+                <w:rFonts w:ascii="Cambria Math" w:eastAsiaTheme="minorEastAsia" w:hAnsi="Cambria Math"/>
+              </w:rPr>
+              <m:t>sin</m:t>
+            </m:r>
+            <m:ctrlPr>
+              <w:rPr>
+                <w:rFonts w:ascii="Cambria Math" w:eastAsiaTheme="minorEastAsia" w:hAnsi="Cambria Math"/>
+                <w:i/>
+              </w:rPr>
+            </m:ctrlPr>
+          </m:fName>
+          <m:e>
+            <m:d>
+              <m:dPr>
+                <m:ctrlPr>
+                  <w:rPr>
+                    <w:rFonts w:ascii="Cambria Math" w:eastAsiaTheme="minorEastAsia" w:hAnsi="Cambria Math"/>
+                    <w:i/>
+                  </w:rPr>
+                </m:ctrlPr>
+              </m:dPr>
+              <m:e>
+                <m:r>
+                  <w:rPr>
+                    <w:rFonts w:ascii="Cambria Math" w:eastAsiaTheme="minorEastAsia" w:hAnsi="Cambria Math"/>
+                  </w:rPr>
+                  <m:t xml:space="preserve">π </m:t>
+                </m:r>
+                <m:d>
+                  <m:dPr>
+                    <m:ctrlPr>
+                      <w:rPr>
+                        <w:rFonts w:ascii="Cambria Math" w:eastAsiaTheme="minorEastAsia" w:hAnsi="Cambria Math"/>
+                        <w:i/>
+                      </w:rPr>
+                    </m:ctrlPr>
+                  </m:dPr>
+                  <m:e>
+                    <m:sSub>
+                      <m:sSubPr>
+                        <m:ctrlPr>
+                          <w:rPr>
+                            <w:rFonts w:ascii="Cambria Math" w:eastAsiaTheme="minorEastAsia" w:hAnsi="Cambria Math"/>
+                            <w:b/>
+                            <w:i/>
+                          </w:rPr>
+                        </m:ctrlPr>
+                      </m:sSubPr>
+                      <m:e>
+                        <m:r>
+                          <m:rPr>
+                            <m:sty m:val="bi"/>
+                          </m:rPr>
+                          <w:rPr>
+                            <w:rFonts w:ascii="Cambria Math" w:eastAsiaTheme="minorEastAsia" w:hAnsi="Cambria Math"/>
+                          </w:rPr>
+                          <m:t>1</m:t>
+                        </m:r>
+                      </m:e>
+                      <m:sub>
+                        <m:sSub>
+                          <m:sSubPr>
+                            <m:ctrlPr>
+                              <w:rPr>
+                                <w:rFonts w:ascii="Cambria Math" w:eastAsiaTheme="minorEastAsia" w:hAnsi="Cambria Math"/>
+                                <w:i/>
+                              </w:rPr>
+                            </m:ctrlPr>
+                          </m:sSubPr>
+                          <m:e>
+                            <m:r>
+                              <w:rPr>
+                                <w:rFonts w:ascii="Cambria Math" w:eastAsiaTheme="minorEastAsia" w:hAnsi="Cambria Math"/>
+                              </w:rPr>
+                              <m:t>y</m:t>
+                            </m:r>
+                          </m:e>
+                          <m:sub>
+                            <m:r>
+                              <w:rPr>
+                                <w:rFonts w:ascii="Cambria Math" w:eastAsiaTheme="minorEastAsia" w:hAnsi="Cambria Math"/>
+                              </w:rPr>
+                              <m:t>N</m:t>
+                            </m:r>
+                          </m:sub>
+                        </m:sSub>
+                        <m:r>
+                          <w:rPr>
+                            <w:rFonts w:ascii="Cambria Math" w:eastAsiaTheme="minorEastAsia" w:hAnsi="Cambria Math"/>
+                          </w:rPr>
+                          <m:t>=1</m:t>
+                        </m:r>
+                      </m:sub>
+                    </m:sSub>
+                    <m:sSub>
+                      <m:sSubPr>
+                        <m:ctrlPr>
+                          <w:rPr>
+                            <w:rFonts w:ascii="Cambria Math" w:eastAsiaTheme="minorEastAsia" w:hAnsi="Cambria Math"/>
+                            <w:b/>
+                            <w:i/>
+                          </w:rPr>
+                        </m:ctrlPr>
+                      </m:sSubPr>
+                      <m:e>
+                        <m:r>
+                          <m:rPr>
+                            <m:sty m:val="bi"/>
+                          </m:rPr>
+                          <w:rPr>
+                            <w:rFonts w:ascii="Cambria Math" w:eastAsiaTheme="minorEastAsia" w:hAnsi="Cambria Math"/>
+                          </w:rPr>
+                          <m:t>1</m:t>
+                        </m:r>
+                      </m:e>
+                      <m:sub>
+                        <m:sSub>
+                          <m:sSubPr>
+                            <m:ctrlPr>
+                              <w:rPr>
+                                <w:rFonts w:ascii="Cambria Math" w:eastAsiaTheme="minorEastAsia" w:hAnsi="Cambria Math"/>
+                                <w:i/>
+                              </w:rPr>
+                            </m:ctrlPr>
+                          </m:sSubPr>
+                          <m:e>
+                            <m:r>
+                              <w:rPr>
+                                <w:rFonts w:ascii="Cambria Math" w:eastAsiaTheme="minorEastAsia" w:hAnsi="Cambria Math"/>
+                              </w:rPr>
+                              <m:t>y</m:t>
+                            </m:r>
+                          </m:e>
+                          <m:sub>
+                            <m:r>
+                              <w:rPr>
+                                <w:rFonts w:ascii="Cambria Math" w:eastAsiaTheme="minorEastAsia" w:hAnsi="Cambria Math"/>
+                              </w:rPr>
+                              <m:t>N-1</m:t>
+                            </m:r>
+                          </m:sub>
+                        </m:sSub>
+                        <m:r>
+                          <w:rPr>
+                            <w:rFonts w:ascii="Cambria Math" w:eastAsiaTheme="minorEastAsia" w:hAnsi="Cambria Math"/>
+                          </w:rPr>
+                          <m:t>=1</m:t>
+                        </m:r>
+                      </m:sub>
+                    </m:sSub>
+                    <m:r>
+                      <w:rPr>
+                        <w:rFonts w:ascii="Cambria Math" w:eastAsiaTheme="minorEastAsia" w:hAnsi="Cambria Math"/>
+                      </w:rPr>
+                      <m:t>…</m:t>
+                    </m:r>
+                    <m:sSub>
+                      <m:sSubPr>
+                        <m:ctrlPr>
+                          <w:rPr>
+                            <w:rFonts w:ascii="Cambria Math" w:eastAsiaTheme="minorEastAsia" w:hAnsi="Cambria Math"/>
+                            <w:b/>
+                            <w:i/>
+                          </w:rPr>
+                        </m:ctrlPr>
+                      </m:sSubPr>
+                      <m:e>
+                        <m:r>
+                          <m:rPr>
+                            <m:sty m:val="bi"/>
+                          </m:rPr>
+                          <w:rPr>
+                            <w:rFonts w:ascii="Cambria Math" w:eastAsiaTheme="minorEastAsia" w:hAnsi="Cambria Math"/>
+                          </w:rPr>
+                          <m:t>1</m:t>
+                        </m:r>
+                      </m:e>
+                      <m:sub>
+                        <m:sSub>
+                          <m:sSubPr>
+                            <m:ctrlPr>
+                              <w:rPr>
+                                <w:rFonts w:ascii="Cambria Math" w:eastAsiaTheme="minorEastAsia" w:hAnsi="Cambria Math"/>
+                                <w:i/>
+                              </w:rPr>
+                            </m:ctrlPr>
+                          </m:sSubPr>
+                          <m:e>
+                            <m:r>
+                              <w:rPr>
+                                <w:rFonts w:ascii="Cambria Math" w:eastAsiaTheme="minorEastAsia" w:hAnsi="Cambria Math"/>
+                              </w:rPr>
+                              <m:t>y</m:t>
+                            </m:r>
+                          </m:e>
+                          <m:sub>
+                            <m:r>
+                              <w:rPr>
+                                <w:rFonts w:ascii="Cambria Math" w:eastAsiaTheme="minorEastAsia" w:hAnsi="Cambria Math"/>
+                              </w:rPr>
+                              <m:t>1</m:t>
+                            </m:r>
+                          </m:sub>
+                        </m:sSub>
+                        <m:r>
+                          <w:rPr>
+                            <w:rFonts w:ascii="Cambria Math" w:eastAsiaTheme="minorEastAsia" w:hAnsi="Cambria Math"/>
+                          </w:rPr>
+                          <m:t>=1</m:t>
+                        </m:r>
+                      </m:sub>
+                    </m:sSub>
+                    <m:ctrlPr>
+                      <w:rPr>
+                        <w:rFonts w:ascii="Cambria Math" w:eastAsiaTheme="minorEastAsia" w:hAnsi="Cambria Math"/>
+                        <w:b/>
+                        <w:i/>
+                      </w:rPr>
+                    </m:ctrlPr>
+                  </m:e>
+                </m:d>
+                <m:r>
+                  <w:rPr>
+                    <w:rFonts w:ascii="Cambria Math" w:eastAsiaTheme="minorEastAsia" w:hAnsi="Cambria Math"/>
+                  </w:rPr>
+                  <m:t>x</m:t>
+                </m:r>
+              </m:e>
+            </m:d>
+          </m:e>
+        </m:func>
+      </m:oMath>
+      <w:r>
+        <w:rPr>
+          <w:rFonts w:eastAsiaTheme="minorEastAsia"/>
+        </w:rPr>
+        <w:t>, so the VC dimension of</w:t>
+      </w:r>
+      <m:oMath>
+        <m:r>
+          <w:rPr>
+            <w:rFonts w:ascii="Cambria Math" w:eastAsiaTheme="minorEastAsia" w:hAnsi="Cambria Math"/>
+          </w:rPr>
+          <m:t xml:space="preserve"> </m:t>
+        </m:r>
+        <m:func>
+          <m:funcPr>
+            <m:ctrlPr>
+              <w:rPr>
+                <w:rFonts w:ascii="Cambria Math" w:eastAsiaTheme="minorEastAsia" w:hAnsi="Cambria Math"/>
+              </w:rPr>
+            </m:ctrlPr>
+          </m:funcPr>
+          <m:fName>
+            <m:r>
+              <m:rPr>
+                <m:sty m:val="p"/>
+              </m:rPr>
+              <w:rPr>
+                <w:rFonts w:ascii="Cambria Math" w:eastAsiaTheme="minorEastAsia" w:hAnsi="Cambria Math"/>
+              </w:rPr>
+              <m:t>sin</m:t>
+            </m:r>
+            <m:ctrlPr>
+              <w:rPr>
+                <w:rFonts w:ascii="Cambria Math" w:eastAsiaTheme="minorEastAsia" w:hAnsi="Cambria Math"/>
+                <w:i/>
+              </w:rPr>
+            </m:ctrlPr>
+          </m:fName>
+          <m:e>
+            <m:d>
+              <m:dPr>
+                <m:ctrlPr>
+                  <w:rPr>
+                    <w:rFonts w:ascii="Cambria Math" w:eastAsiaTheme="minorEastAsia" w:hAnsi="Cambria Math"/>
+                    <w:i/>
+                  </w:rPr>
+                </m:ctrlPr>
+              </m:dPr>
+              <m:e>
+                <m:r>
+                  <w:rPr>
+                    <w:rFonts w:ascii="Cambria Math" w:eastAsiaTheme="minorEastAsia" w:hAnsi="Cambria Math"/>
+                  </w:rPr>
+                  <m:t>ωx</m:t>
+                </m:r>
+              </m:e>
+            </m:d>
+          </m:e>
+        </m:func>
+      </m:oMath>
+      <w:r>
+        <w:rPr>
+          <w:rFonts w:eastAsiaTheme="minorEastAsia"/>
+        </w:rPr>
+        <w:t xml:space="preserve"> is at least countably infinite.</w:t>
+      </w:r>
+      <w:bookmarkStart w:id="0" w:name="_GoBack"/>
+      <w:bookmarkEnd w:id="0"/>
     </w:p>
     <w:sectPr>
       <w:pgSz w:w="12240" w:h="15840"/>

</xml_diff>